<commit_message>
First commit for 9th march 2017
</commit_message>
<xml_diff>
--- a/11.Creating products page(4thmarch2017).docx
+++ b/11.Creating products page(4thmarch2017).docx
@@ -15,13 +15,27 @@
         <w:rPr>
           <w:szCs w:val="20"/>
         </w:rPr>
-        <w:t>Creating view all prod</w:t>
-      </w:r>
-      <w:r>
-        <w:rPr>
-          <w:szCs w:val="20"/>
-        </w:rPr>
-        <w:t>cts page</w:t>
+        <w:t xml:space="preserve">Creating view all </w:t>
+      </w:r>
+      <w:proofErr w:type="spellStart"/>
+      <w:r>
+        <w:rPr>
+          <w:szCs w:val="20"/>
+        </w:rPr>
+        <w:t>prod</w:t>
+      </w:r>
+      <w:r>
+        <w:rPr>
+          <w:szCs w:val="20"/>
+        </w:rPr>
+        <w:t>cts</w:t>
+      </w:r>
+      <w:proofErr w:type="spellEnd"/>
+      <w:r>
+        <w:rPr>
+          <w:szCs w:val="20"/>
+        </w:rPr>
+        <w:t xml:space="preserve"> page</w:t>
       </w:r>
     </w:p>
     <w:p>
@@ -31,11 +45,33 @@
           <w:szCs w:val="20"/>
         </w:rPr>
       </w:pPr>
-      <w:r>
-        <w:rPr>
-          <w:szCs w:val="20"/>
-        </w:rPr>
-        <w:t>1.In the views folder , add the products.jsp page.</w:t>
+      <w:proofErr w:type="gramStart"/>
+      <w:r>
+        <w:rPr>
+          <w:szCs w:val="20"/>
+        </w:rPr>
+        <w:t>1.In</w:t>
+      </w:r>
+      <w:proofErr w:type="gramEnd"/>
+      <w:r>
+        <w:rPr>
+          <w:szCs w:val="20"/>
+        </w:rPr>
+        <w:t xml:space="preserve"> the views folder , add the </w:t>
+      </w:r>
+      <w:proofErr w:type="spellStart"/>
+      <w:r>
+        <w:rPr>
+          <w:szCs w:val="20"/>
+        </w:rPr>
+        <w:t>products.jsp</w:t>
+      </w:r>
+      <w:proofErr w:type="spellEnd"/>
+      <w:r>
+        <w:rPr>
+          <w:szCs w:val="20"/>
+        </w:rPr>
+        <w:t xml:space="preserve"> page.</w:t>
       </w:r>
     </w:p>
     <w:p>
@@ -45,11 +81,19 @@
           <w:szCs w:val="20"/>
         </w:rPr>
       </w:pPr>
-      <w:r>
-        <w:rPr>
-          <w:szCs w:val="20"/>
-        </w:rPr>
-        <w:t>2.In it , add the following code :</w:t>
+      <w:proofErr w:type="gramStart"/>
+      <w:r>
+        <w:rPr>
+          <w:szCs w:val="20"/>
+        </w:rPr>
+        <w:t>2.In</w:t>
+      </w:r>
+      <w:proofErr w:type="gramEnd"/>
+      <w:r>
+        <w:rPr>
+          <w:szCs w:val="20"/>
+        </w:rPr>
+        <w:t xml:space="preserve"> it , add the following code :</w:t>
       </w:r>
     </w:p>
     <w:p>
@@ -67,7 +111,21 @@
         <w:rPr>
           <w:szCs w:val="20"/>
         </w:rPr>
-        <w:t>&lt;div class="row" style="height: 20%"&gt;</w:t>
+        <w:t xml:space="preserve">&lt;div class="row" style="height: </w:t>
+      </w:r>
+      <w:proofErr w:type="gramStart"/>
+      <w:r>
+        <w:rPr>
+          <w:szCs w:val="20"/>
+        </w:rPr>
+        <w:t>20%</w:t>
+      </w:r>
+      <w:proofErr w:type="gramEnd"/>
+      <w:r>
+        <w:rPr>
+          <w:szCs w:val="20"/>
+        </w:rPr>
+        <w:t>"&gt;</w:t>
       </w:r>
     </w:p>
     <w:p>
@@ -144,7 +202,21 @@
           <w:szCs w:val="20"/>
         </w:rPr>
         <w:tab/>
-        <w:t>&lt;input type="text" class="  search-query form-control"</w:t>
+        <w:t>&lt;input type="text" class=</w:t>
+      </w:r>
+      <w:proofErr w:type="gramStart"/>
+      <w:r>
+        <w:rPr>
+          <w:szCs w:val="20"/>
+        </w:rPr>
+        <w:t>"  search</w:t>
+      </w:r>
+      <w:proofErr w:type="gramEnd"/>
+      <w:r>
+        <w:rPr>
+          <w:szCs w:val="20"/>
+        </w:rPr>
+        <w:t>-query form-control"</w:t>
       </w:r>
       <w:r>
         <w:rPr>
@@ -156,30 +228,72 @@
         <w:rPr>
           <w:szCs w:val="20"/>
         </w:rPr>
-        <w:t>placeholder="Search" /&gt; &lt;span class="input-group-btn"&gt;</w:t>
-      </w:r>
-    </w:p>
-    <w:p>
-      <w:pPr>
-        <w:autoSpaceDE w:val="0"/>
-        <w:autoSpaceDN w:val="0"/>
-        <w:adjustRightInd w:val="0"/>
-        <w:spacing w:after="0" w:line="240" w:lineRule="auto"/>
-        <w:rPr>
-          <w:szCs w:val="20"/>
-        </w:rPr>
-      </w:pPr>
-      <w:r>
-        <w:rPr>
-          <w:szCs w:val="20"/>
-        </w:rPr>
-        <w:tab/>
-      </w:r>
-      <w:r>
-        <w:rPr>
-          <w:szCs w:val="20"/>
-        </w:rPr>
-        <w:t>&lt;button class="btn btn-danger" type="button"&gt;</w:t>
+        <w:t>placeholder="Search" /&gt; &lt;span class="input-group-</w:t>
+      </w:r>
+      <w:proofErr w:type="spellStart"/>
+      <w:r>
+        <w:rPr>
+          <w:szCs w:val="20"/>
+        </w:rPr>
+        <w:t>btn</w:t>
+      </w:r>
+      <w:proofErr w:type="spellEnd"/>
+      <w:r>
+        <w:rPr>
+          <w:szCs w:val="20"/>
+        </w:rPr>
+        <w:t>"&gt;</w:t>
+      </w:r>
+    </w:p>
+    <w:p>
+      <w:pPr>
+        <w:autoSpaceDE w:val="0"/>
+        <w:autoSpaceDN w:val="0"/>
+        <w:adjustRightInd w:val="0"/>
+        <w:spacing w:after="0" w:line="240" w:lineRule="auto"/>
+        <w:rPr>
+          <w:szCs w:val="20"/>
+        </w:rPr>
+      </w:pPr>
+      <w:r>
+        <w:rPr>
+          <w:szCs w:val="20"/>
+        </w:rPr>
+        <w:tab/>
+      </w:r>
+      <w:r>
+        <w:rPr>
+          <w:szCs w:val="20"/>
+        </w:rPr>
+        <w:t>&lt;button class="</w:t>
+      </w:r>
+      <w:proofErr w:type="spellStart"/>
+      <w:r>
+        <w:rPr>
+          <w:szCs w:val="20"/>
+        </w:rPr>
+        <w:t>btn</w:t>
+      </w:r>
+      <w:proofErr w:type="spellEnd"/>
+      <w:r>
+        <w:rPr>
+          <w:szCs w:val="20"/>
+        </w:rPr>
+        <w:t xml:space="preserve"> </w:t>
+      </w:r>
+      <w:proofErr w:type="spellStart"/>
+      <w:r>
+        <w:rPr>
+          <w:szCs w:val="20"/>
+        </w:rPr>
+        <w:t>btn</w:t>
+      </w:r>
+      <w:proofErr w:type="spellEnd"/>
+      <w:r>
+        <w:rPr>
+          <w:szCs w:val="20"/>
+        </w:rPr>
+        <w:t>-danger" type="button"&gt;</w:t>
       </w:r>
     </w:p>
     <w:p>
@@ -208,7 +322,35 @@
         <w:rPr>
           <w:szCs w:val="20"/>
         </w:rPr>
-        <w:t>span class=" glyphicon glyphicon-search"&gt;&lt;/span&gt;</w:t>
+        <w:t xml:space="preserve">span class=" </w:t>
+      </w:r>
+      <w:proofErr w:type="spellStart"/>
+      <w:r>
+        <w:rPr>
+          <w:szCs w:val="20"/>
+        </w:rPr>
+        <w:t>glyphicon</w:t>
+      </w:r>
+      <w:proofErr w:type="spellEnd"/>
+      <w:r>
+        <w:rPr>
+          <w:szCs w:val="20"/>
+        </w:rPr>
+        <w:t xml:space="preserve"> </w:t>
+      </w:r>
+      <w:proofErr w:type="spellStart"/>
+      <w:r>
+        <w:rPr>
+          <w:szCs w:val="20"/>
+        </w:rPr>
+        <w:t>glyphicon</w:t>
+      </w:r>
+      <w:proofErr w:type="spellEnd"/>
+      <w:r>
+        <w:rPr>
+          <w:szCs w:val="20"/>
+        </w:rPr>
+        <w:t>-search"&gt;&lt;/span&gt;</w:t>
       </w:r>
     </w:p>
     <w:p>
@@ -345,7 +487,35 @@
           <w:szCs w:val="20"/>
         </w:rPr>
         <w:tab/>
-        <w:t>&lt;div class="row jumbotron" style="height: 70%"&gt;</w:t>
+        <w:t xml:space="preserve">&lt;div class="row </w:t>
+      </w:r>
+      <w:proofErr w:type="spellStart"/>
+      <w:r>
+        <w:rPr>
+          <w:szCs w:val="20"/>
+        </w:rPr>
+        <w:t>jumbotron</w:t>
+      </w:r>
+      <w:proofErr w:type="spellEnd"/>
+      <w:r>
+        <w:rPr>
+          <w:szCs w:val="20"/>
+        </w:rPr>
+        <w:t xml:space="preserve">" style="height: </w:t>
+      </w:r>
+      <w:proofErr w:type="gramStart"/>
+      <w:r>
+        <w:rPr>
+          <w:szCs w:val="20"/>
+        </w:rPr>
+        <w:t>70%</w:t>
+      </w:r>
+      <w:proofErr w:type="gramEnd"/>
+      <w:r>
+        <w:rPr>
+          <w:szCs w:val="20"/>
+        </w:rPr>
+        <w:t>"&gt;</w:t>
       </w:r>
     </w:p>
     <w:p>
@@ -381,245 +551,593 @@
           <w:szCs w:val="20"/>
         </w:rPr>
         <w:tab/>
-        <w:t>&lt;table id="myDataTable" class="table table-striped"&gt;</w:t>
-      </w:r>
-    </w:p>
-    <w:p>
-      <w:pPr>
-        <w:autoSpaceDE w:val="0"/>
-        <w:autoSpaceDN w:val="0"/>
-        <w:adjustRightInd w:val="0"/>
-        <w:spacing w:after="0" w:line="240" w:lineRule="auto"/>
-        <w:rPr>
-          <w:szCs w:val="20"/>
-        </w:rPr>
-      </w:pPr>
-      <w:r>
-        <w:rPr>
-          <w:szCs w:val="20"/>
-        </w:rPr>
-        <w:tab/>
-        <w:t>&lt;thead&gt;</w:t>
-      </w:r>
-    </w:p>
-    <w:p>
-      <w:pPr>
-        <w:autoSpaceDE w:val="0"/>
-        <w:autoSpaceDN w:val="0"/>
-        <w:adjustRightInd w:val="0"/>
-        <w:spacing w:after="0" w:line="240" w:lineRule="auto"/>
-        <w:rPr>
-          <w:szCs w:val="20"/>
-        </w:rPr>
-      </w:pPr>
-      <w:r>
-        <w:rPr>
-          <w:szCs w:val="20"/>
-        </w:rPr>
-        <w:tab/>
-        <w:t>&lt;tr&gt;</w:t>
-      </w:r>
-    </w:p>
-    <w:p>
-      <w:pPr>
-        <w:autoSpaceDE w:val="0"/>
-        <w:autoSpaceDN w:val="0"/>
-        <w:adjustRightInd w:val="0"/>
-        <w:spacing w:after="0" w:line="240" w:lineRule="auto"/>
-        <w:rPr>
-          <w:szCs w:val="20"/>
-        </w:rPr>
-      </w:pPr>
-      <w:r>
-        <w:rPr>
-          <w:szCs w:val="20"/>
-        </w:rPr>
-        <w:tab/>
-      </w:r>
-      <w:r>
-        <w:rPr>
-          <w:szCs w:val="20"/>
-        </w:rPr>
+        <w:t>&lt;table id="</w:t>
+      </w:r>
+      <w:proofErr w:type="spellStart"/>
+      <w:r>
+        <w:rPr>
+          <w:szCs w:val="20"/>
+        </w:rPr>
+        <w:t>myDataTable</w:t>
+      </w:r>
+      <w:proofErr w:type="spellEnd"/>
+      <w:r>
+        <w:rPr>
+          <w:szCs w:val="20"/>
+        </w:rPr>
+        <w:t>" class="table table-striped"&gt;</w:t>
+      </w:r>
+    </w:p>
+    <w:p>
+      <w:pPr>
+        <w:autoSpaceDE w:val="0"/>
+        <w:autoSpaceDN w:val="0"/>
+        <w:adjustRightInd w:val="0"/>
+        <w:spacing w:after="0" w:line="240" w:lineRule="auto"/>
+        <w:rPr>
+          <w:szCs w:val="20"/>
+        </w:rPr>
+      </w:pPr>
+      <w:r>
+        <w:rPr>
+          <w:szCs w:val="20"/>
+        </w:rPr>
+        <w:tab/>
         <w:t>&lt;</w:t>
       </w:r>
-      <w:r>
-        <w:rPr>
-          <w:szCs w:val="20"/>
-        </w:rPr>
-        <w:t>th&gt;Product ID&lt;/th&gt;</w:t>
-      </w:r>
-    </w:p>
-    <w:p>
-      <w:pPr>
-        <w:autoSpaceDE w:val="0"/>
-        <w:autoSpaceDN w:val="0"/>
-        <w:adjustRightInd w:val="0"/>
-        <w:spacing w:after="0" w:line="240" w:lineRule="auto"/>
-        <w:rPr>
-          <w:szCs w:val="20"/>
-        </w:rPr>
-      </w:pPr>
-      <w:r>
-        <w:rPr>
-          <w:szCs w:val="20"/>
-        </w:rPr>
-        <w:tab/>
-        <w:t>&lt;th&gt;Product Image&lt;/th&gt;</w:t>
-      </w:r>
-    </w:p>
-    <w:p>
-      <w:pPr>
-        <w:autoSpaceDE w:val="0"/>
-        <w:autoSpaceDN w:val="0"/>
-        <w:adjustRightInd w:val="0"/>
-        <w:spacing w:after="0" w:line="240" w:lineRule="auto"/>
-        <w:rPr>
-          <w:szCs w:val="20"/>
-        </w:rPr>
-      </w:pPr>
-      <w:r>
-        <w:rPr>
-          <w:szCs w:val="20"/>
-        </w:rPr>
-        <w:tab/>
-        <w:t>&lt;th&gt;Product Name&lt;/th&gt;</w:t>
-      </w:r>
-    </w:p>
-    <w:p>
-      <w:pPr>
-        <w:autoSpaceDE w:val="0"/>
-        <w:autoSpaceDN w:val="0"/>
-        <w:adjustRightInd w:val="0"/>
-        <w:spacing w:after="0" w:line="240" w:lineRule="auto"/>
-        <w:rPr>
-          <w:szCs w:val="20"/>
-        </w:rPr>
-      </w:pPr>
-      <w:r>
-        <w:rPr>
-          <w:szCs w:val="20"/>
-        </w:rPr>
-        <w:tab/>
-      </w:r>
-      <w:r>
-        <w:rPr>
-          <w:szCs w:val="20"/>
-        </w:rPr>
+      <w:proofErr w:type="spellStart"/>
+      <w:proofErr w:type="gramStart"/>
+      <w:r>
+        <w:rPr>
+          <w:szCs w:val="20"/>
+        </w:rPr>
+        <w:t>thead</w:t>
+      </w:r>
+      <w:proofErr w:type="spellEnd"/>
+      <w:proofErr w:type="gramEnd"/>
+      <w:r>
+        <w:rPr>
+          <w:szCs w:val="20"/>
+        </w:rPr>
+        <w:t>&gt;</w:t>
+      </w:r>
+    </w:p>
+    <w:p>
+      <w:pPr>
+        <w:autoSpaceDE w:val="0"/>
+        <w:autoSpaceDN w:val="0"/>
+        <w:adjustRightInd w:val="0"/>
+        <w:spacing w:after="0" w:line="240" w:lineRule="auto"/>
+        <w:rPr>
+          <w:szCs w:val="20"/>
+        </w:rPr>
+      </w:pPr>
+      <w:r>
+        <w:rPr>
+          <w:szCs w:val="20"/>
+        </w:rPr>
+        <w:tab/>
         <w:t>&lt;</w:t>
       </w:r>
-      <w:r>
-        <w:rPr>
-          <w:szCs w:val="20"/>
-        </w:rPr>
-        <w:t>th&gt;Product Category&lt;/th&gt;</w:t>
-      </w:r>
-    </w:p>
-    <w:p>
-      <w:pPr>
-        <w:autoSpaceDE w:val="0"/>
-        <w:autoSpaceDN w:val="0"/>
-        <w:adjustRightInd w:val="0"/>
-        <w:spacing w:after="0" w:line="240" w:lineRule="auto"/>
-        <w:rPr>
-          <w:szCs w:val="20"/>
-        </w:rPr>
-      </w:pPr>
-      <w:r>
-        <w:rPr>
-          <w:szCs w:val="20"/>
-        </w:rPr>
-        <w:tab/>
-        <w:t>&lt;th&gt;Keywords&lt;/th&gt;</w:t>
-      </w:r>
-    </w:p>
-    <w:p>
-      <w:pPr>
-        <w:autoSpaceDE w:val="0"/>
-        <w:autoSpaceDN w:val="0"/>
-        <w:adjustRightInd w:val="0"/>
-        <w:spacing w:after="0" w:line="240" w:lineRule="auto"/>
-        <w:rPr>
-          <w:szCs w:val="20"/>
-        </w:rPr>
-      </w:pPr>
-      <w:r>
-        <w:rPr>
-          <w:szCs w:val="20"/>
-        </w:rPr>
-        <w:tab/>
-        <w:t>&lt;th&gt;Price&lt;/th&gt;</w:t>
-      </w:r>
-    </w:p>
-    <w:p>
-      <w:pPr>
-        <w:autoSpaceDE w:val="0"/>
-        <w:autoSpaceDN w:val="0"/>
-        <w:adjustRightInd w:val="0"/>
-        <w:spacing w:after="0" w:line="240" w:lineRule="auto"/>
-        <w:rPr>
-          <w:szCs w:val="20"/>
-        </w:rPr>
-      </w:pPr>
-      <w:r>
-        <w:rPr>
-          <w:szCs w:val="20"/>
-        </w:rPr>
-        <w:tab/>
-        <w:t>&lt;th&gt;View Product&lt;/th&gt;</w:t>
-      </w:r>
-    </w:p>
-    <w:p>
-      <w:pPr>
-        <w:autoSpaceDE w:val="0"/>
-        <w:autoSpaceDN w:val="0"/>
-        <w:adjustRightInd w:val="0"/>
-        <w:spacing w:after="0" w:line="240" w:lineRule="auto"/>
-        <w:rPr>
-          <w:szCs w:val="20"/>
-        </w:rPr>
-      </w:pPr>
-      <w:r>
-        <w:rPr>
-          <w:szCs w:val="20"/>
-        </w:rPr>
-        <w:tab/>
-        <w:t>&lt;th&gt;Add to Cart&lt;/th&gt;</w:t>
-      </w:r>
-    </w:p>
-    <w:p>
-      <w:pPr>
-        <w:autoSpaceDE w:val="0"/>
-        <w:autoSpaceDN w:val="0"/>
-        <w:adjustRightInd w:val="0"/>
-        <w:spacing w:after="0" w:line="240" w:lineRule="auto"/>
-        <w:rPr>
-          <w:szCs w:val="20"/>
-        </w:rPr>
-      </w:pPr>
-      <w:r>
-        <w:rPr>
-          <w:szCs w:val="20"/>
-        </w:rPr>
-        <w:tab/>
-        <w:t>&lt;/tr&gt;</w:t>
-      </w:r>
-    </w:p>
-    <w:p>
-      <w:pPr>
-        <w:autoSpaceDE w:val="0"/>
-        <w:autoSpaceDN w:val="0"/>
-        <w:adjustRightInd w:val="0"/>
-        <w:spacing w:after="0" w:line="240" w:lineRule="auto"/>
-        <w:rPr>
-          <w:szCs w:val="20"/>
-        </w:rPr>
-      </w:pPr>
-      <w:r>
-        <w:rPr>
-          <w:szCs w:val="20"/>
-        </w:rPr>
-        <w:tab/>
-        <w:t>&lt;/thead&gt;</w:t>
+      <w:proofErr w:type="gramStart"/>
+      <w:r>
+        <w:rPr>
+          <w:szCs w:val="20"/>
+        </w:rPr>
+        <w:t>tr</w:t>
+      </w:r>
+      <w:proofErr w:type="gramEnd"/>
+      <w:r>
+        <w:rPr>
+          <w:szCs w:val="20"/>
+        </w:rPr>
+        <w:t>&gt;</w:t>
+      </w:r>
+    </w:p>
+    <w:p>
+      <w:pPr>
+        <w:autoSpaceDE w:val="0"/>
+        <w:autoSpaceDN w:val="0"/>
+        <w:adjustRightInd w:val="0"/>
+        <w:spacing w:after="0" w:line="240" w:lineRule="auto"/>
+        <w:rPr>
+          <w:szCs w:val="20"/>
+        </w:rPr>
+      </w:pPr>
+      <w:r>
+        <w:rPr>
+          <w:szCs w:val="20"/>
+        </w:rPr>
+        <w:tab/>
+      </w:r>
+      <w:r>
+        <w:rPr>
+          <w:szCs w:val="20"/>
+        </w:rPr>
+        <w:t>&lt;</w:t>
+      </w:r>
+      <w:proofErr w:type="spellStart"/>
+      <w:proofErr w:type="gramStart"/>
+      <w:r>
+        <w:rPr>
+          <w:szCs w:val="20"/>
+        </w:rPr>
+        <w:t>th</w:t>
+      </w:r>
+      <w:proofErr w:type="spellEnd"/>
+      <w:r>
+        <w:rPr>
+          <w:szCs w:val="20"/>
+        </w:rPr>
+        <w:t>&gt;</w:t>
+      </w:r>
+      <w:proofErr w:type="gramEnd"/>
+      <w:r>
+        <w:rPr>
+          <w:szCs w:val="20"/>
+        </w:rPr>
+        <w:t>Product ID&lt;/</w:t>
+      </w:r>
+      <w:proofErr w:type="spellStart"/>
+      <w:r>
+        <w:rPr>
+          <w:szCs w:val="20"/>
+        </w:rPr>
+        <w:t>th</w:t>
+      </w:r>
+      <w:proofErr w:type="spellEnd"/>
+      <w:r>
+        <w:rPr>
+          <w:szCs w:val="20"/>
+        </w:rPr>
+        <w:t>&gt;</w:t>
+      </w:r>
+    </w:p>
+    <w:p>
+      <w:pPr>
+        <w:autoSpaceDE w:val="0"/>
+        <w:autoSpaceDN w:val="0"/>
+        <w:adjustRightInd w:val="0"/>
+        <w:spacing w:after="0" w:line="240" w:lineRule="auto"/>
+        <w:rPr>
+          <w:szCs w:val="20"/>
+        </w:rPr>
+      </w:pPr>
+      <w:r>
+        <w:rPr>
+          <w:szCs w:val="20"/>
+        </w:rPr>
+        <w:tab/>
+        <w:t>&lt;</w:t>
+      </w:r>
+      <w:proofErr w:type="spellStart"/>
+      <w:proofErr w:type="gramStart"/>
+      <w:r>
+        <w:rPr>
+          <w:szCs w:val="20"/>
+        </w:rPr>
+        <w:t>th</w:t>
+      </w:r>
+      <w:proofErr w:type="spellEnd"/>
+      <w:r>
+        <w:rPr>
+          <w:szCs w:val="20"/>
+        </w:rPr>
+        <w:t>&gt;</w:t>
+      </w:r>
+      <w:proofErr w:type="gramEnd"/>
+      <w:r>
+        <w:rPr>
+          <w:szCs w:val="20"/>
+        </w:rPr>
+        <w:t>Product Image&lt;/</w:t>
+      </w:r>
+      <w:proofErr w:type="spellStart"/>
+      <w:r>
+        <w:rPr>
+          <w:szCs w:val="20"/>
+        </w:rPr>
+        <w:t>th</w:t>
+      </w:r>
+      <w:proofErr w:type="spellEnd"/>
+      <w:r>
+        <w:rPr>
+          <w:szCs w:val="20"/>
+        </w:rPr>
+        <w:t>&gt;</w:t>
+      </w:r>
+    </w:p>
+    <w:p>
+      <w:pPr>
+        <w:autoSpaceDE w:val="0"/>
+        <w:autoSpaceDN w:val="0"/>
+        <w:adjustRightInd w:val="0"/>
+        <w:spacing w:after="0" w:line="240" w:lineRule="auto"/>
+        <w:rPr>
+          <w:szCs w:val="20"/>
+        </w:rPr>
+      </w:pPr>
+      <w:r>
+        <w:rPr>
+          <w:szCs w:val="20"/>
+        </w:rPr>
+        <w:tab/>
+        <w:t>&lt;</w:t>
+      </w:r>
+      <w:proofErr w:type="spellStart"/>
+      <w:proofErr w:type="gramStart"/>
+      <w:r>
+        <w:rPr>
+          <w:szCs w:val="20"/>
+        </w:rPr>
+        <w:t>th</w:t>
+      </w:r>
+      <w:proofErr w:type="spellEnd"/>
+      <w:r>
+        <w:rPr>
+          <w:szCs w:val="20"/>
+        </w:rPr>
+        <w:t>&gt;</w:t>
+      </w:r>
+      <w:proofErr w:type="gramEnd"/>
+      <w:r>
+        <w:rPr>
+          <w:szCs w:val="20"/>
+        </w:rPr>
+        <w:t>Product Name&lt;/</w:t>
+      </w:r>
+      <w:proofErr w:type="spellStart"/>
+      <w:r>
+        <w:rPr>
+          <w:szCs w:val="20"/>
+        </w:rPr>
+        <w:t>th</w:t>
+      </w:r>
+      <w:proofErr w:type="spellEnd"/>
+      <w:r>
+        <w:rPr>
+          <w:szCs w:val="20"/>
+        </w:rPr>
+        <w:t>&gt;</w:t>
+      </w:r>
+    </w:p>
+    <w:p>
+      <w:pPr>
+        <w:autoSpaceDE w:val="0"/>
+        <w:autoSpaceDN w:val="0"/>
+        <w:adjustRightInd w:val="0"/>
+        <w:spacing w:after="0" w:line="240" w:lineRule="auto"/>
+        <w:rPr>
+          <w:szCs w:val="20"/>
+        </w:rPr>
+      </w:pPr>
+      <w:r>
+        <w:rPr>
+          <w:szCs w:val="20"/>
+        </w:rPr>
+        <w:tab/>
+      </w:r>
+      <w:r>
+        <w:rPr>
+          <w:szCs w:val="20"/>
+        </w:rPr>
+        <w:t>&lt;</w:t>
+      </w:r>
+      <w:proofErr w:type="spellStart"/>
+      <w:proofErr w:type="gramStart"/>
+      <w:r>
+        <w:rPr>
+          <w:szCs w:val="20"/>
+        </w:rPr>
+        <w:t>th</w:t>
+      </w:r>
+      <w:proofErr w:type="spellEnd"/>
+      <w:r>
+        <w:rPr>
+          <w:szCs w:val="20"/>
+        </w:rPr>
+        <w:t>&gt;</w:t>
+      </w:r>
+      <w:proofErr w:type="gramEnd"/>
+      <w:r>
+        <w:rPr>
+          <w:szCs w:val="20"/>
+        </w:rPr>
+        <w:t>Product Category&lt;/</w:t>
+      </w:r>
+      <w:proofErr w:type="spellStart"/>
+      <w:r>
+        <w:rPr>
+          <w:szCs w:val="20"/>
+        </w:rPr>
+        <w:t>th</w:t>
+      </w:r>
+      <w:proofErr w:type="spellEnd"/>
+      <w:r>
+        <w:rPr>
+          <w:szCs w:val="20"/>
+        </w:rPr>
+        <w:t>&gt;</w:t>
+      </w:r>
+    </w:p>
+    <w:p>
+      <w:pPr>
+        <w:autoSpaceDE w:val="0"/>
+        <w:autoSpaceDN w:val="0"/>
+        <w:adjustRightInd w:val="0"/>
+        <w:spacing w:after="0" w:line="240" w:lineRule="auto"/>
+        <w:rPr>
+          <w:szCs w:val="20"/>
+        </w:rPr>
+      </w:pPr>
+      <w:r>
+        <w:rPr>
+          <w:szCs w:val="20"/>
+        </w:rPr>
+        <w:tab/>
+        <w:t>&lt;</w:t>
+      </w:r>
+      <w:proofErr w:type="spellStart"/>
+      <w:proofErr w:type="gramStart"/>
+      <w:r>
+        <w:rPr>
+          <w:szCs w:val="20"/>
+        </w:rPr>
+        <w:t>th</w:t>
+      </w:r>
+      <w:proofErr w:type="spellEnd"/>
+      <w:r>
+        <w:rPr>
+          <w:szCs w:val="20"/>
+        </w:rPr>
+        <w:t>&gt;</w:t>
+      </w:r>
+      <w:proofErr w:type="gramEnd"/>
+      <w:r>
+        <w:rPr>
+          <w:szCs w:val="20"/>
+        </w:rPr>
+        <w:t>Keywords&lt;/</w:t>
+      </w:r>
+      <w:proofErr w:type="spellStart"/>
+      <w:r>
+        <w:rPr>
+          <w:szCs w:val="20"/>
+        </w:rPr>
+        <w:t>th</w:t>
+      </w:r>
+      <w:proofErr w:type="spellEnd"/>
+      <w:r>
+        <w:rPr>
+          <w:szCs w:val="20"/>
+        </w:rPr>
+        <w:t>&gt;</w:t>
+      </w:r>
+    </w:p>
+    <w:p>
+      <w:pPr>
+        <w:autoSpaceDE w:val="0"/>
+        <w:autoSpaceDN w:val="0"/>
+        <w:adjustRightInd w:val="0"/>
+        <w:spacing w:after="0" w:line="240" w:lineRule="auto"/>
+        <w:rPr>
+          <w:szCs w:val="20"/>
+        </w:rPr>
+      </w:pPr>
+      <w:r>
+        <w:rPr>
+          <w:szCs w:val="20"/>
+        </w:rPr>
+        <w:tab/>
+        <w:t>&lt;</w:t>
+      </w:r>
+      <w:proofErr w:type="spellStart"/>
+      <w:proofErr w:type="gramStart"/>
+      <w:r>
+        <w:rPr>
+          <w:szCs w:val="20"/>
+        </w:rPr>
+        <w:t>th</w:t>
+      </w:r>
+      <w:proofErr w:type="spellEnd"/>
+      <w:r>
+        <w:rPr>
+          <w:szCs w:val="20"/>
+        </w:rPr>
+        <w:t>&gt;</w:t>
+      </w:r>
+      <w:proofErr w:type="gramEnd"/>
+      <w:r>
+        <w:rPr>
+          <w:szCs w:val="20"/>
+        </w:rPr>
+        <w:t>Price&lt;/</w:t>
+      </w:r>
+      <w:proofErr w:type="spellStart"/>
+      <w:r>
+        <w:rPr>
+          <w:szCs w:val="20"/>
+        </w:rPr>
+        <w:t>th</w:t>
+      </w:r>
+      <w:proofErr w:type="spellEnd"/>
+      <w:r>
+        <w:rPr>
+          <w:szCs w:val="20"/>
+        </w:rPr>
+        <w:t>&gt;</w:t>
+      </w:r>
+    </w:p>
+    <w:p>
+      <w:pPr>
+        <w:autoSpaceDE w:val="0"/>
+        <w:autoSpaceDN w:val="0"/>
+        <w:adjustRightInd w:val="0"/>
+        <w:spacing w:after="0" w:line="240" w:lineRule="auto"/>
+        <w:rPr>
+          <w:szCs w:val="20"/>
+        </w:rPr>
+      </w:pPr>
+      <w:r>
+        <w:rPr>
+          <w:szCs w:val="20"/>
+        </w:rPr>
+        <w:tab/>
+        <w:t>&lt;</w:t>
+      </w:r>
+      <w:proofErr w:type="spellStart"/>
+      <w:proofErr w:type="gramStart"/>
+      <w:r>
+        <w:rPr>
+          <w:szCs w:val="20"/>
+        </w:rPr>
+        <w:t>th</w:t>
+      </w:r>
+      <w:proofErr w:type="spellEnd"/>
+      <w:r>
+        <w:rPr>
+          <w:szCs w:val="20"/>
+        </w:rPr>
+        <w:t>&gt;</w:t>
+      </w:r>
+      <w:proofErr w:type="gramEnd"/>
+      <w:r>
+        <w:rPr>
+          <w:szCs w:val="20"/>
+        </w:rPr>
+        <w:t>View Product&lt;/</w:t>
+      </w:r>
+      <w:proofErr w:type="spellStart"/>
+      <w:r>
+        <w:rPr>
+          <w:szCs w:val="20"/>
+        </w:rPr>
+        <w:t>th</w:t>
+      </w:r>
+      <w:proofErr w:type="spellEnd"/>
+      <w:r>
+        <w:rPr>
+          <w:szCs w:val="20"/>
+        </w:rPr>
+        <w:t>&gt;</w:t>
+      </w:r>
+    </w:p>
+    <w:p>
+      <w:pPr>
+        <w:autoSpaceDE w:val="0"/>
+        <w:autoSpaceDN w:val="0"/>
+        <w:adjustRightInd w:val="0"/>
+        <w:spacing w:after="0" w:line="240" w:lineRule="auto"/>
+        <w:rPr>
+          <w:szCs w:val="20"/>
+        </w:rPr>
+      </w:pPr>
+      <w:r>
+        <w:rPr>
+          <w:szCs w:val="20"/>
+        </w:rPr>
+        <w:tab/>
+        <w:t>&lt;</w:t>
+      </w:r>
+      <w:proofErr w:type="spellStart"/>
+      <w:proofErr w:type="gramStart"/>
+      <w:r>
+        <w:rPr>
+          <w:szCs w:val="20"/>
+        </w:rPr>
+        <w:t>th</w:t>
+      </w:r>
+      <w:proofErr w:type="spellEnd"/>
+      <w:r>
+        <w:rPr>
+          <w:szCs w:val="20"/>
+        </w:rPr>
+        <w:t>&gt;</w:t>
+      </w:r>
+      <w:proofErr w:type="gramEnd"/>
+      <w:r>
+        <w:rPr>
+          <w:szCs w:val="20"/>
+        </w:rPr>
+        <w:t>Add to Cart&lt;/</w:t>
+      </w:r>
+      <w:proofErr w:type="spellStart"/>
+      <w:r>
+        <w:rPr>
+          <w:szCs w:val="20"/>
+        </w:rPr>
+        <w:t>th</w:t>
+      </w:r>
+      <w:proofErr w:type="spellEnd"/>
+      <w:r>
+        <w:rPr>
+          <w:szCs w:val="20"/>
+        </w:rPr>
+        <w:t>&gt;</w:t>
+      </w:r>
+    </w:p>
+    <w:p>
+      <w:pPr>
+        <w:autoSpaceDE w:val="0"/>
+        <w:autoSpaceDN w:val="0"/>
+        <w:adjustRightInd w:val="0"/>
+        <w:spacing w:after="0" w:line="240" w:lineRule="auto"/>
+        <w:rPr>
+          <w:szCs w:val="20"/>
+        </w:rPr>
+      </w:pPr>
+      <w:r>
+        <w:rPr>
+          <w:szCs w:val="20"/>
+        </w:rPr>
+        <w:tab/>
+        <w:t>&lt;/</w:t>
+      </w:r>
+      <w:proofErr w:type="gramStart"/>
+      <w:r>
+        <w:rPr>
+          <w:szCs w:val="20"/>
+        </w:rPr>
+        <w:t>tr</w:t>
+      </w:r>
+      <w:proofErr w:type="gramEnd"/>
+      <w:r>
+        <w:rPr>
+          <w:szCs w:val="20"/>
+        </w:rPr>
+        <w:t>&gt;</w:t>
+      </w:r>
+    </w:p>
+    <w:p>
+      <w:pPr>
+        <w:autoSpaceDE w:val="0"/>
+        <w:autoSpaceDN w:val="0"/>
+        <w:adjustRightInd w:val="0"/>
+        <w:spacing w:after="0" w:line="240" w:lineRule="auto"/>
+        <w:rPr>
+          <w:szCs w:val="20"/>
+        </w:rPr>
+      </w:pPr>
+      <w:r>
+        <w:rPr>
+          <w:szCs w:val="20"/>
+        </w:rPr>
+        <w:tab/>
+        <w:t>&lt;/</w:t>
+      </w:r>
+      <w:proofErr w:type="spellStart"/>
+      <w:r>
+        <w:rPr>
+          <w:szCs w:val="20"/>
+        </w:rPr>
+        <w:t>thead</w:t>
+      </w:r>
+      <w:proofErr w:type="spellEnd"/>
+      <w:r>
+        <w:rPr>
+          <w:szCs w:val="20"/>
+        </w:rPr>
+        <w:t>&gt;</w:t>
       </w:r>
     </w:p>
     <w:p>
@@ -714,7 +1232,21 @@
         <w:rPr>
           <w:szCs w:val="20"/>
         </w:rPr>
-        <w:t xml:space="preserve"> &lt;!--Product modal code. --&gt;</w:t>
+        <w:t xml:space="preserve"> </w:t>
+      </w:r>
+      <w:proofErr w:type="gramStart"/>
+      <w:r>
+        <w:rPr>
+          <w:szCs w:val="20"/>
+        </w:rPr>
+        <w:t>&lt;!--Product modal code.</w:t>
+      </w:r>
+      <w:proofErr w:type="gramEnd"/>
+      <w:r>
+        <w:rPr>
+          <w:szCs w:val="20"/>
+        </w:rPr>
+        <w:t xml:space="preserve"> --&gt;</w:t>
       </w:r>
     </w:p>
     <w:p>
@@ -732,7 +1264,43 @@
         <w:rPr>
           <w:szCs w:val="20"/>
         </w:rPr>
-        <w:t xml:space="preserve"> &lt;c:forEach var="p" items="${list}"&gt;</w:t>
+        <w:t xml:space="preserve"> &lt;</w:t>
+      </w:r>
+      <w:proofErr w:type="spellStart"/>
+      <w:r>
+        <w:rPr>
+          <w:szCs w:val="20"/>
+        </w:rPr>
+        <w:t>c</w:t>
+      </w:r>
+      <w:proofErr w:type="gramStart"/>
+      <w:r>
+        <w:rPr>
+          <w:szCs w:val="20"/>
+        </w:rPr>
+        <w:t>:forEach</w:t>
+      </w:r>
+      <w:proofErr w:type="spellEnd"/>
+      <w:proofErr w:type="gramEnd"/>
+      <w:r>
+        <w:rPr>
+          <w:szCs w:val="20"/>
+        </w:rPr>
+        <w:t xml:space="preserve"> </w:t>
+      </w:r>
+      <w:proofErr w:type="spellStart"/>
+      <w:r>
+        <w:rPr>
+          <w:szCs w:val="20"/>
+        </w:rPr>
+        <w:t>var</w:t>
+      </w:r>
+      <w:proofErr w:type="spellEnd"/>
+      <w:r>
+        <w:rPr>
+          <w:szCs w:val="20"/>
+        </w:rPr>
+        <w:t>="p" items="${list}"&gt;</w:t>
       </w:r>
     </w:p>
     <w:p>
@@ -750,7 +1318,63 @@
         <w:rPr>
           <w:szCs w:val="20"/>
         </w:rPr>
-        <w:t xml:space="preserve">  &lt;div class="modal fade" id="${p.productId}" tabindex="-1" role="dialog" aria-labelledby="myModalLabel"&gt;</w:t>
+        <w:t xml:space="preserve">  &lt;div class="modal fade" id="${</w:t>
+      </w:r>
+      <w:proofErr w:type="spellStart"/>
+      <w:r>
+        <w:rPr>
+          <w:szCs w:val="20"/>
+        </w:rPr>
+        <w:t>p.productId</w:t>
+      </w:r>
+      <w:proofErr w:type="spellEnd"/>
+      <w:r>
+        <w:rPr>
+          <w:szCs w:val="20"/>
+        </w:rPr>
+        <w:t xml:space="preserve">}" </w:t>
+      </w:r>
+      <w:proofErr w:type="spellStart"/>
+      <w:r>
+        <w:rPr>
+          <w:szCs w:val="20"/>
+        </w:rPr>
+        <w:t>tabindex</w:t>
+      </w:r>
+      <w:proofErr w:type="spellEnd"/>
+      <w:r>
+        <w:rPr>
+          <w:szCs w:val="20"/>
+        </w:rPr>
+        <w:t>="-1" role="dialog" aria-</w:t>
+      </w:r>
+      <w:proofErr w:type="spellStart"/>
+      <w:r>
+        <w:rPr>
+          <w:szCs w:val="20"/>
+        </w:rPr>
+        <w:t>labelledby</w:t>
+      </w:r>
+      <w:proofErr w:type="spellEnd"/>
+      <w:r>
+        <w:rPr>
+          <w:szCs w:val="20"/>
+        </w:rPr>
+        <w:t>="</w:t>
+      </w:r>
+      <w:proofErr w:type="spellStart"/>
+      <w:r>
+        <w:rPr>
+          <w:szCs w:val="20"/>
+        </w:rPr>
+        <w:t>myModalLabel</w:t>
+      </w:r>
+      <w:proofErr w:type="spellEnd"/>
+      <w:r>
+        <w:rPr>
+          <w:szCs w:val="20"/>
+        </w:rPr>
+        <w:t>"&gt;</w:t>
       </w:r>
     </w:p>
     <w:p>
@@ -804,8 +1428,16 @@
         <w:rPr>
           <w:szCs w:val="20"/>
         </w:rPr>
-        <w:t xml:space="preserve">       &lt;div class="modal-header"  &gt;</w:t>
-      </w:r>
+        <w:t xml:space="preserve">       &lt;div class="modal-header</w:t>
+      </w:r>
+      <w:proofErr w:type="gramStart"/>
+      <w:r>
+        <w:rPr>
+          <w:szCs w:val="20"/>
+        </w:rPr>
+        <w:t>"  &gt;</w:t>
+      </w:r>
+      <w:proofErr w:type="gramEnd"/>
     </w:p>
     <w:p>
       <w:pPr>
@@ -822,7 +1454,21 @@
         <w:rPr>
           <w:szCs w:val="20"/>
         </w:rPr>
-        <w:t xml:space="preserve">        &lt;button type="button" class="close" data-dismiss="modal" aria-label="Close"&gt;&lt;span aria-hidden="true"&gt;&amp;times;&lt;/span&gt;&lt;/button&gt;</w:t>
+        <w:t xml:space="preserve">        &lt;button type="button" class="close" data-dismiss="modal" aria-label="Close"&gt;&lt;span aria-hidden="true"&gt;&amp;</w:t>
+      </w:r>
+      <w:proofErr w:type="gramStart"/>
+      <w:r>
+        <w:rPr>
+          <w:szCs w:val="20"/>
+        </w:rPr>
+        <w:t>times;</w:t>
+      </w:r>
+      <w:proofErr w:type="gramEnd"/>
+      <w:r>
+        <w:rPr>
+          <w:szCs w:val="20"/>
+        </w:rPr>
+        <w:t>&lt;/span&gt;&lt;/button&gt;</w:t>
       </w:r>
     </w:p>
     <w:p>
@@ -840,7 +1486,21 @@
         <w:rPr>
           <w:szCs w:val="20"/>
         </w:rPr>
-        <w:t xml:space="preserve">        &lt;h2 class="modal-title" id="myModalLabel"&gt;Product Details&lt;/h2&gt;</w:t>
+        <w:t xml:space="preserve">        &lt;h2 class="modal-title" id="</w:t>
+      </w:r>
+      <w:proofErr w:type="spellStart"/>
+      <w:r>
+        <w:rPr>
+          <w:szCs w:val="20"/>
+        </w:rPr>
+        <w:t>myModalLabel</w:t>
+      </w:r>
+      <w:proofErr w:type="spellEnd"/>
+      <w:r>
+        <w:rPr>
+          <w:szCs w:val="20"/>
+        </w:rPr>
+        <w:t>"&gt;Product Details&lt;/h2&gt;</w:t>
       </w:r>
     </w:p>
     <w:p>
@@ -904,7 +1564,21 @@
         <w:rPr>
           <w:szCs w:val="20"/>
         </w:rPr>
-        <w:t xml:space="preserve">       &lt;div class="col-sm-12" id="letv"&gt;</w:t>
+        <w:t xml:space="preserve">       &lt;div class="col-sm-12" id="</w:t>
+      </w:r>
+      <w:proofErr w:type="spellStart"/>
+      <w:r>
+        <w:rPr>
+          <w:szCs w:val="20"/>
+        </w:rPr>
+        <w:t>letv</w:t>
+      </w:r>
+      <w:proofErr w:type="spellEnd"/>
+      <w:r>
+        <w:rPr>
+          <w:szCs w:val="20"/>
+        </w:rPr>
+        <w:t>"&gt;</w:t>
       </w:r>
     </w:p>
     <w:p>
@@ -952,7 +1626,49 @@
         <w:rPr>
           <w:szCs w:val="20"/>
         </w:rPr>
-        <w:t>&lt;img src="${images}/${p.productImage}" alt="Image not found" &gt;</w:t>
+        <w:t>&lt;</w:t>
+      </w:r>
+      <w:proofErr w:type="spellStart"/>
+      <w:r>
+        <w:rPr>
+          <w:szCs w:val="20"/>
+        </w:rPr>
+        <w:t>img</w:t>
+      </w:r>
+      <w:proofErr w:type="spellEnd"/>
+      <w:r>
+        <w:rPr>
+          <w:szCs w:val="20"/>
+        </w:rPr>
+        <w:t xml:space="preserve"> </w:t>
+      </w:r>
+      <w:proofErr w:type="spellStart"/>
+      <w:r>
+        <w:rPr>
+          <w:szCs w:val="20"/>
+        </w:rPr>
+        <w:t>src</w:t>
+      </w:r>
+      <w:proofErr w:type="spellEnd"/>
+      <w:r>
+        <w:rPr>
+          <w:szCs w:val="20"/>
+        </w:rPr>
+        <w:t>="${images}/${</w:t>
+      </w:r>
+      <w:proofErr w:type="spellStart"/>
+      <w:r>
+        <w:rPr>
+          <w:szCs w:val="20"/>
+        </w:rPr>
+        <w:t>p.productImage</w:t>
+      </w:r>
+      <w:proofErr w:type="spellEnd"/>
+      <w:r>
+        <w:rPr>
+          <w:szCs w:val="20"/>
+        </w:rPr>
+        <w:t>}" alt="Image not found" &gt;</w:t>
       </w:r>
     </w:p>
     <w:p>
@@ -986,58 +1702,184 @@
         <w:rPr>
           <w:szCs w:val="20"/>
         </w:rPr>
-        <w:t xml:space="preserve">                &lt;h2&gt;${p.productName}&lt;/h2&gt;</w:t>
-      </w:r>
-    </w:p>
-    <w:p>
-      <w:pPr>
-        <w:autoSpaceDE w:val="0"/>
-        <w:autoSpaceDN w:val="0"/>
-        <w:adjustRightInd w:val="0"/>
-        <w:spacing w:after="0" w:line="240" w:lineRule="auto"/>
-        <w:rPr>
-          <w:szCs w:val="20"/>
-        </w:rPr>
-      </w:pPr>
-      <w:r>
-        <w:rPr>
-          <w:szCs w:val="20"/>
-        </w:rPr>
-        <w:t xml:space="preserve">                &lt;h2&gt; ${p.productPrice}&lt;/h2&gt;</w:t>
-      </w:r>
-    </w:p>
-    <w:p>
-      <w:pPr>
-        <w:autoSpaceDE w:val="0"/>
-        <w:autoSpaceDN w:val="0"/>
-        <w:adjustRightInd w:val="0"/>
-        <w:spacing w:after="0" w:line="240" w:lineRule="auto"/>
-        <w:rPr>
-          <w:szCs w:val="20"/>
-        </w:rPr>
-      </w:pPr>
-      <w:r>
-        <w:rPr>
-          <w:szCs w:val="20"/>
-        </w:rPr>
-        <w:t xml:space="preserve">                &lt;p&gt;${p.productDescription} &lt;/p&gt;</w:t>
-      </w:r>
-    </w:p>
-    <w:p>
-      <w:pPr>
-        <w:autoSpaceDE w:val="0"/>
-        <w:autoSpaceDN w:val="0"/>
-        <w:adjustRightInd w:val="0"/>
-        <w:spacing w:after="0" w:line="240" w:lineRule="auto"/>
-        <w:rPr>
-          <w:szCs w:val="20"/>
-        </w:rPr>
-      </w:pPr>
-      <w:r>
-        <w:rPr>
-          <w:szCs w:val="20"/>
-        </w:rPr>
-        <w:t xml:space="preserve">                &lt;p&gt;&lt;a href="#" class="btn btn-info btn-xs" role="button"&gt;close&lt;/a&gt;&lt;/p&gt;</w:t>
+        <w:t xml:space="preserve">                &lt;h2&gt;${</w:t>
+      </w:r>
+      <w:proofErr w:type="spellStart"/>
+      <w:r>
+        <w:rPr>
+          <w:szCs w:val="20"/>
+        </w:rPr>
+        <w:t>p.productName</w:t>
+      </w:r>
+      <w:proofErr w:type="spellEnd"/>
+      <w:proofErr w:type="gramStart"/>
+      <w:r>
+        <w:rPr>
+          <w:szCs w:val="20"/>
+        </w:rPr>
+        <w:t>}&lt;</w:t>
+      </w:r>
+      <w:proofErr w:type="gramEnd"/>
+      <w:r>
+        <w:rPr>
+          <w:szCs w:val="20"/>
+        </w:rPr>
+        <w:t>/h2&gt;</w:t>
+      </w:r>
+    </w:p>
+    <w:p>
+      <w:pPr>
+        <w:autoSpaceDE w:val="0"/>
+        <w:autoSpaceDN w:val="0"/>
+        <w:adjustRightInd w:val="0"/>
+        <w:spacing w:after="0" w:line="240" w:lineRule="auto"/>
+        <w:rPr>
+          <w:szCs w:val="20"/>
+        </w:rPr>
+      </w:pPr>
+      <w:r>
+        <w:rPr>
+          <w:szCs w:val="20"/>
+        </w:rPr>
+        <w:t xml:space="preserve">                &lt;h2&gt; </w:t>
+      </w:r>
+      <w:r>
+        <w:rPr>
+          <w:szCs w:val="20"/>
+        </w:rPr>
+        <w:t>&amp;#</w:t>
+      </w:r>
+      <w:proofErr w:type="gramStart"/>
+      <w:r>
+        <w:rPr>
+          <w:szCs w:val="20"/>
+        </w:rPr>
+        <w:t>8377;</w:t>
+      </w:r>
+      <w:proofErr w:type="gramEnd"/>
+      <w:r>
+        <w:rPr>
+          <w:szCs w:val="20"/>
+        </w:rPr>
+        <w:t>${</w:t>
+      </w:r>
+      <w:proofErr w:type="spellStart"/>
+      <w:r>
+        <w:rPr>
+          <w:szCs w:val="20"/>
+        </w:rPr>
+        <w:t>p.productPrice</w:t>
+      </w:r>
+      <w:proofErr w:type="spellEnd"/>
+      <w:r>
+        <w:rPr>
+          <w:szCs w:val="20"/>
+        </w:rPr>
+        <w:t>}&lt;/h2&gt;</w:t>
+      </w:r>
+    </w:p>
+    <w:p>
+      <w:pPr>
+        <w:autoSpaceDE w:val="0"/>
+        <w:autoSpaceDN w:val="0"/>
+        <w:adjustRightInd w:val="0"/>
+        <w:spacing w:after="0" w:line="240" w:lineRule="auto"/>
+        <w:rPr>
+          <w:szCs w:val="20"/>
+        </w:rPr>
+      </w:pPr>
+      <w:r>
+        <w:rPr>
+          <w:szCs w:val="20"/>
+        </w:rPr>
+        <w:t xml:space="preserve">                &lt;p&gt;${</w:t>
+      </w:r>
+      <w:proofErr w:type="spellStart"/>
+      <w:r>
+        <w:rPr>
+          <w:szCs w:val="20"/>
+        </w:rPr>
+        <w:t>p.productDescription</w:t>
+      </w:r>
+      <w:proofErr w:type="spellEnd"/>
+      <w:r>
+        <w:rPr>
+          <w:szCs w:val="20"/>
+        </w:rPr>
+        <w:t>} &lt;/p&gt;</w:t>
+      </w:r>
+    </w:p>
+    <w:p>
+      <w:pPr>
+        <w:autoSpaceDE w:val="0"/>
+        <w:autoSpaceDN w:val="0"/>
+        <w:adjustRightInd w:val="0"/>
+        <w:spacing w:after="0" w:line="240" w:lineRule="auto"/>
+        <w:rPr>
+          <w:szCs w:val="20"/>
+        </w:rPr>
+      </w:pPr>
+      <w:r>
+        <w:rPr>
+          <w:szCs w:val="20"/>
+        </w:rPr>
+        <w:t xml:space="preserve">                &lt;p&gt;&lt;a </w:t>
+      </w:r>
+      <w:proofErr w:type="spellStart"/>
+      <w:r>
+        <w:rPr>
+          <w:szCs w:val="20"/>
+        </w:rPr>
+        <w:t>href</w:t>
+      </w:r>
+      <w:proofErr w:type="spellEnd"/>
+      <w:r>
+        <w:rPr>
+          <w:szCs w:val="20"/>
+        </w:rPr>
+        <w:t>="#" class="</w:t>
+      </w:r>
+      <w:proofErr w:type="spellStart"/>
+      <w:r>
+        <w:rPr>
+          <w:szCs w:val="20"/>
+        </w:rPr>
+        <w:t>btn</w:t>
+      </w:r>
+      <w:proofErr w:type="spellEnd"/>
+      <w:r>
+        <w:rPr>
+          <w:szCs w:val="20"/>
+        </w:rPr>
+        <w:t xml:space="preserve"> </w:t>
+      </w:r>
+      <w:proofErr w:type="spellStart"/>
+      <w:r>
+        <w:rPr>
+          <w:szCs w:val="20"/>
+        </w:rPr>
+        <w:t>btn</w:t>
+      </w:r>
+      <w:proofErr w:type="spellEnd"/>
+      <w:r>
+        <w:rPr>
+          <w:szCs w:val="20"/>
+        </w:rPr>
+        <w:t xml:space="preserve">-info </w:t>
+      </w:r>
+      <w:proofErr w:type="spellStart"/>
+      <w:r>
+        <w:rPr>
+          <w:szCs w:val="20"/>
+        </w:rPr>
+        <w:t>btn-xs</w:t>
+      </w:r>
+      <w:proofErr w:type="spellEnd"/>
+      <w:r>
+        <w:rPr>
+          <w:szCs w:val="20"/>
+        </w:rPr>
+        <w:t>" role="button"&gt;close&lt;/a&gt;&lt;/p&gt;</w:t>
       </w:r>
     </w:p>
     <w:p>
@@ -1179,7 +2021,29 @@
         <w:rPr>
           <w:szCs w:val="20"/>
         </w:rPr>
-        <w:t xml:space="preserve">  &lt;/c:forEach&gt;</w:t>
+        <w:t xml:space="preserve">  &lt;/</w:t>
+      </w:r>
+      <w:proofErr w:type="spellStart"/>
+      <w:r>
+        <w:rPr>
+          <w:szCs w:val="20"/>
+        </w:rPr>
+        <w:t>c</w:t>
+      </w:r>
+      <w:proofErr w:type="gramStart"/>
+      <w:r>
+        <w:rPr>
+          <w:szCs w:val="20"/>
+        </w:rPr>
+        <w:t>:forEach</w:t>
+      </w:r>
+      <w:proofErr w:type="spellEnd"/>
+      <w:proofErr w:type="gramEnd"/>
+      <w:r>
+        <w:rPr>
+          <w:szCs w:val="20"/>
+        </w:rPr>
+        <w:t>&gt;</w:t>
       </w:r>
     </w:p>
     <w:p>
@@ -1193,7 +2057,21 @@
         <w:rPr>
           <w:szCs w:val="20"/>
         </w:rPr>
-        <w:t xml:space="preserve"> &lt;!-- end product modal code. --&gt;</w:t>
+        <w:t xml:space="preserve"> </w:t>
+      </w:r>
+      <w:proofErr w:type="gramStart"/>
+      <w:r>
+        <w:rPr>
+          <w:szCs w:val="20"/>
+        </w:rPr>
+        <w:t>&lt;!--</w:t>
+      </w:r>
+      <w:proofErr w:type="gramEnd"/>
+      <w:r>
+        <w:rPr>
+          <w:szCs w:val="20"/>
+        </w:rPr>
+        <w:t xml:space="preserve"> end product modal code. --&gt;</w:t>
       </w:r>
     </w:p>
     <w:p>
@@ -1203,6 +2081,7 @@
           <w:szCs w:val="20"/>
         </w:rPr>
       </w:pPr>
+      <w:proofErr w:type="gramStart"/>
       <w:r>
         <w:rPr>
           <w:szCs w:val="20"/>
@@ -1213,7 +2092,28 @@
         <w:rPr>
           <w:szCs w:val="20"/>
         </w:rPr>
-        <w:t>Make sure that the following links are added in the page.jsp:</w:t>
+        <w:t>Make</w:t>
+      </w:r>
+      <w:proofErr w:type="gramEnd"/>
+      <w:r>
+        <w:rPr>
+          <w:szCs w:val="20"/>
+        </w:rPr>
+        <w:t xml:space="preserve"> sure that the following links are added in the </w:t>
+      </w:r>
+      <w:proofErr w:type="spellStart"/>
+      <w:r>
+        <w:rPr>
+          <w:szCs w:val="20"/>
+        </w:rPr>
+        <w:t>page.jsp</w:t>
+      </w:r>
+      <w:proofErr w:type="spellEnd"/>
+      <w:r>
+        <w:rPr>
+          <w:szCs w:val="20"/>
+        </w:rPr>
+        <w:t>:</w:t>
       </w:r>
     </w:p>
     <w:p>
@@ -1227,11 +2127,33 @@
           <w:szCs w:val="20"/>
         </w:rPr>
       </w:pPr>
-      <w:r>
-        <w:rPr>
-          <w:szCs w:val="20"/>
-        </w:rPr>
-        <w:t>&lt;!-- Stylesheets --&gt;</w:t>
+      <w:proofErr w:type="gramStart"/>
+      <w:r>
+        <w:rPr>
+          <w:szCs w:val="20"/>
+        </w:rPr>
+        <w:t>&lt;!--</w:t>
+      </w:r>
+      <w:proofErr w:type="gramEnd"/>
+      <w:r>
+        <w:rPr>
+          <w:szCs w:val="20"/>
+        </w:rPr>
+        <w:t xml:space="preserve"> </w:t>
+      </w:r>
+      <w:proofErr w:type="spellStart"/>
+      <w:r>
+        <w:rPr>
+          <w:szCs w:val="20"/>
+        </w:rPr>
+        <w:t>Stylesheets</w:t>
+      </w:r>
+      <w:proofErr w:type="spellEnd"/>
+      <w:r>
+        <w:rPr>
+          <w:szCs w:val="20"/>
+        </w:rPr>
+        <w:t xml:space="preserve"> --&gt;</w:t>
       </w:r>
     </w:p>
     <w:p>
@@ -1249,7 +2171,77 @@
         <w:rPr>
           <w:szCs w:val="20"/>
         </w:rPr>
-        <w:t>&lt;link rel="stylesheet" href="${css}/bootstrap.min.css" /&gt;</w:t>
+        <w:t xml:space="preserve">&lt;link </w:t>
+      </w:r>
+      <w:proofErr w:type="spellStart"/>
+      <w:r>
+        <w:rPr>
+          <w:szCs w:val="20"/>
+        </w:rPr>
+        <w:t>rel</w:t>
+      </w:r>
+      <w:proofErr w:type="spellEnd"/>
+      <w:r>
+        <w:rPr>
+          <w:szCs w:val="20"/>
+        </w:rPr>
+        <w:t>="</w:t>
+      </w:r>
+      <w:proofErr w:type="spellStart"/>
+      <w:r>
+        <w:rPr>
+          <w:szCs w:val="20"/>
+        </w:rPr>
+        <w:t>stylesheet</w:t>
+      </w:r>
+      <w:proofErr w:type="spellEnd"/>
+      <w:r>
+        <w:rPr>
+          <w:szCs w:val="20"/>
+        </w:rPr>
+        <w:t xml:space="preserve">" </w:t>
+      </w:r>
+      <w:proofErr w:type="spellStart"/>
+      <w:r>
+        <w:rPr>
+          <w:szCs w:val="20"/>
+        </w:rPr>
+        <w:t>href</w:t>
+      </w:r>
+      <w:proofErr w:type="spellEnd"/>
+      <w:r>
+        <w:rPr>
+          <w:szCs w:val="20"/>
+        </w:rPr>
+        <w:t>="${</w:t>
+      </w:r>
+      <w:proofErr w:type="spellStart"/>
+      <w:r>
+        <w:rPr>
+          <w:szCs w:val="20"/>
+        </w:rPr>
+        <w:t>css</w:t>
+      </w:r>
+      <w:proofErr w:type="spellEnd"/>
+      <w:r>
+        <w:rPr>
+          <w:szCs w:val="20"/>
+        </w:rPr>
+        <w:t>}/</w:t>
+      </w:r>
+      <w:proofErr w:type="spellStart"/>
+      <w:r>
+        <w:rPr>
+          <w:szCs w:val="20"/>
+        </w:rPr>
+        <w:t>bootstrap.min.css</w:t>
+      </w:r>
+      <w:proofErr w:type="spellEnd"/>
+      <w:r>
+        <w:rPr>
+          <w:szCs w:val="20"/>
+        </w:rPr>
+        <w:t>" /&gt;</w:t>
       </w:r>
     </w:p>
     <w:p>
@@ -1267,7 +2259,77 @@
         <w:rPr>
           <w:szCs w:val="20"/>
         </w:rPr>
-        <w:t>&lt;link rel="stylesheet" href="${css}/bootstrap-theme.min.css"/&gt;</w:t>
+        <w:t xml:space="preserve">&lt;link </w:t>
+      </w:r>
+      <w:proofErr w:type="spellStart"/>
+      <w:r>
+        <w:rPr>
+          <w:szCs w:val="20"/>
+        </w:rPr>
+        <w:t>rel</w:t>
+      </w:r>
+      <w:proofErr w:type="spellEnd"/>
+      <w:r>
+        <w:rPr>
+          <w:szCs w:val="20"/>
+        </w:rPr>
+        <w:t>="</w:t>
+      </w:r>
+      <w:proofErr w:type="spellStart"/>
+      <w:r>
+        <w:rPr>
+          <w:szCs w:val="20"/>
+        </w:rPr>
+        <w:t>stylesheet</w:t>
+      </w:r>
+      <w:proofErr w:type="spellEnd"/>
+      <w:r>
+        <w:rPr>
+          <w:szCs w:val="20"/>
+        </w:rPr>
+        <w:t xml:space="preserve">" </w:t>
+      </w:r>
+      <w:proofErr w:type="spellStart"/>
+      <w:r>
+        <w:rPr>
+          <w:szCs w:val="20"/>
+        </w:rPr>
+        <w:t>href</w:t>
+      </w:r>
+      <w:proofErr w:type="spellEnd"/>
+      <w:r>
+        <w:rPr>
+          <w:szCs w:val="20"/>
+        </w:rPr>
+        <w:t>="${</w:t>
+      </w:r>
+      <w:proofErr w:type="spellStart"/>
+      <w:r>
+        <w:rPr>
+          <w:szCs w:val="20"/>
+        </w:rPr>
+        <w:t>css</w:t>
+      </w:r>
+      <w:proofErr w:type="spellEnd"/>
+      <w:r>
+        <w:rPr>
+          <w:szCs w:val="20"/>
+        </w:rPr>
+        <w:t>}/bootstrap-</w:t>
+      </w:r>
+      <w:proofErr w:type="spellStart"/>
+      <w:r>
+        <w:rPr>
+          <w:szCs w:val="20"/>
+        </w:rPr>
+        <w:t>theme.min.css</w:t>
+      </w:r>
+      <w:proofErr w:type="spellEnd"/>
+      <w:r>
+        <w:rPr>
+          <w:szCs w:val="20"/>
+        </w:rPr>
+        <w:t>"/&gt;</w:t>
       </w:r>
     </w:p>
     <w:p>
@@ -1285,7 +2347,77 @@
         <w:rPr>
           <w:szCs w:val="20"/>
         </w:rPr>
-        <w:t>&lt;link rel="stylesheet" href="${css}/jquery.dataTables.min.css" /&gt;</w:t>
+        <w:t xml:space="preserve">&lt;link </w:t>
+      </w:r>
+      <w:proofErr w:type="spellStart"/>
+      <w:r>
+        <w:rPr>
+          <w:szCs w:val="20"/>
+        </w:rPr>
+        <w:t>rel</w:t>
+      </w:r>
+      <w:proofErr w:type="spellEnd"/>
+      <w:r>
+        <w:rPr>
+          <w:szCs w:val="20"/>
+        </w:rPr>
+        <w:t>="</w:t>
+      </w:r>
+      <w:proofErr w:type="spellStart"/>
+      <w:r>
+        <w:rPr>
+          <w:szCs w:val="20"/>
+        </w:rPr>
+        <w:t>stylesheet</w:t>
+      </w:r>
+      <w:proofErr w:type="spellEnd"/>
+      <w:r>
+        <w:rPr>
+          <w:szCs w:val="20"/>
+        </w:rPr>
+        <w:t xml:space="preserve">" </w:t>
+      </w:r>
+      <w:proofErr w:type="spellStart"/>
+      <w:r>
+        <w:rPr>
+          <w:szCs w:val="20"/>
+        </w:rPr>
+        <w:t>href</w:t>
+      </w:r>
+      <w:proofErr w:type="spellEnd"/>
+      <w:r>
+        <w:rPr>
+          <w:szCs w:val="20"/>
+        </w:rPr>
+        <w:t>="${</w:t>
+      </w:r>
+      <w:proofErr w:type="spellStart"/>
+      <w:r>
+        <w:rPr>
+          <w:szCs w:val="20"/>
+        </w:rPr>
+        <w:t>css</w:t>
+      </w:r>
+      <w:proofErr w:type="spellEnd"/>
+      <w:r>
+        <w:rPr>
+          <w:szCs w:val="20"/>
+        </w:rPr>
+        <w:t>}/</w:t>
+      </w:r>
+      <w:proofErr w:type="spellStart"/>
+      <w:r>
+        <w:rPr>
+          <w:szCs w:val="20"/>
+        </w:rPr>
+        <w:t>jquery.dataTables.min.css</w:t>
+      </w:r>
+      <w:proofErr w:type="spellEnd"/>
+      <w:r>
+        <w:rPr>
+          <w:szCs w:val="20"/>
+        </w:rPr>
+        <w:t>" /&gt;</w:t>
       </w:r>
     </w:p>
     <w:p>
@@ -1303,7 +2435,77 @@
         <w:rPr>
           <w:szCs w:val="20"/>
         </w:rPr>
-        <w:t>&lt;link rel="stylesheet" href="${css}/jquery.dataTables.bootstrap.min.css" /&gt;</w:t>
+        <w:t xml:space="preserve">&lt;link </w:t>
+      </w:r>
+      <w:proofErr w:type="spellStart"/>
+      <w:r>
+        <w:rPr>
+          <w:szCs w:val="20"/>
+        </w:rPr>
+        <w:t>rel</w:t>
+      </w:r>
+      <w:proofErr w:type="spellEnd"/>
+      <w:r>
+        <w:rPr>
+          <w:szCs w:val="20"/>
+        </w:rPr>
+        <w:t>="</w:t>
+      </w:r>
+      <w:proofErr w:type="spellStart"/>
+      <w:r>
+        <w:rPr>
+          <w:szCs w:val="20"/>
+        </w:rPr>
+        <w:t>stylesheet</w:t>
+      </w:r>
+      <w:proofErr w:type="spellEnd"/>
+      <w:r>
+        <w:rPr>
+          <w:szCs w:val="20"/>
+        </w:rPr>
+        <w:t xml:space="preserve">" </w:t>
+      </w:r>
+      <w:proofErr w:type="spellStart"/>
+      <w:r>
+        <w:rPr>
+          <w:szCs w:val="20"/>
+        </w:rPr>
+        <w:t>href</w:t>
+      </w:r>
+      <w:proofErr w:type="spellEnd"/>
+      <w:r>
+        <w:rPr>
+          <w:szCs w:val="20"/>
+        </w:rPr>
+        <w:t>="${</w:t>
+      </w:r>
+      <w:proofErr w:type="spellStart"/>
+      <w:r>
+        <w:rPr>
+          <w:szCs w:val="20"/>
+        </w:rPr>
+        <w:t>css</w:t>
+      </w:r>
+      <w:proofErr w:type="spellEnd"/>
+      <w:r>
+        <w:rPr>
+          <w:szCs w:val="20"/>
+        </w:rPr>
+        <w:t>}/</w:t>
+      </w:r>
+      <w:proofErr w:type="spellStart"/>
+      <w:r>
+        <w:rPr>
+          <w:szCs w:val="20"/>
+        </w:rPr>
+        <w:t>jquery.dataTables.bootstrap.min.css</w:t>
+      </w:r>
+      <w:proofErr w:type="spellEnd"/>
+      <w:r>
+        <w:rPr>
+          <w:szCs w:val="20"/>
+        </w:rPr>
+        <w:t>" /&gt;</w:t>
       </w:r>
     </w:p>
     <w:p>
@@ -1321,7 +2523,77 @@
         <w:rPr>
           <w:szCs w:val="20"/>
         </w:rPr>
-        <w:t>&lt;link rel="stylesheet" href="${css}/style.css" /&gt;</w:t>
+        <w:t xml:space="preserve">&lt;link </w:t>
+      </w:r>
+      <w:proofErr w:type="spellStart"/>
+      <w:r>
+        <w:rPr>
+          <w:szCs w:val="20"/>
+        </w:rPr>
+        <w:t>rel</w:t>
+      </w:r>
+      <w:proofErr w:type="spellEnd"/>
+      <w:r>
+        <w:rPr>
+          <w:szCs w:val="20"/>
+        </w:rPr>
+        <w:t>="</w:t>
+      </w:r>
+      <w:proofErr w:type="spellStart"/>
+      <w:r>
+        <w:rPr>
+          <w:szCs w:val="20"/>
+        </w:rPr>
+        <w:t>stylesheet</w:t>
+      </w:r>
+      <w:proofErr w:type="spellEnd"/>
+      <w:r>
+        <w:rPr>
+          <w:szCs w:val="20"/>
+        </w:rPr>
+        <w:t xml:space="preserve">" </w:t>
+      </w:r>
+      <w:proofErr w:type="spellStart"/>
+      <w:r>
+        <w:rPr>
+          <w:szCs w:val="20"/>
+        </w:rPr>
+        <w:t>href</w:t>
+      </w:r>
+      <w:proofErr w:type="spellEnd"/>
+      <w:r>
+        <w:rPr>
+          <w:szCs w:val="20"/>
+        </w:rPr>
+        <w:t>="${</w:t>
+      </w:r>
+      <w:proofErr w:type="spellStart"/>
+      <w:r>
+        <w:rPr>
+          <w:szCs w:val="20"/>
+        </w:rPr>
+        <w:t>css</w:t>
+      </w:r>
+      <w:proofErr w:type="spellEnd"/>
+      <w:r>
+        <w:rPr>
+          <w:szCs w:val="20"/>
+        </w:rPr>
+        <w:t>}/</w:t>
+      </w:r>
+      <w:proofErr w:type="spellStart"/>
+      <w:r>
+        <w:rPr>
+          <w:szCs w:val="20"/>
+        </w:rPr>
+        <w:t>style.css</w:t>
+      </w:r>
+      <w:proofErr w:type="spellEnd"/>
+      <w:r>
+        <w:rPr>
+          <w:szCs w:val="20"/>
+        </w:rPr>
+        <w:t>" /&gt;</w:t>
       </w:r>
     </w:p>
     <w:p>
@@ -1347,11 +2619,19 @@
           <w:szCs w:val="20"/>
         </w:rPr>
       </w:pPr>
-      <w:r>
-        <w:rPr>
-          <w:szCs w:val="20"/>
-        </w:rPr>
-        <w:t>&lt;!-- Scripts --&gt;</w:t>
+      <w:proofErr w:type="gramStart"/>
+      <w:r>
+        <w:rPr>
+          <w:szCs w:val="20"/>
+        </w:rPr>
+        <w:t>&lt;!--</w:t>
+      </w:r>
+      <w:proofErr w:type="gramEnd"/>
+      <w:r>
+        <w:rPr>
+          <w:szCs w:val="20"/>
+        </w:rPr>
+        <w:t xml:space="preserve"> Scripts --&gt;</w:t>
       </w:r>
     </w:p>
     <w:p>
@@ -1369,7 +2649,63 @@
         <w:rPr>
           <w:szCs w:val="20"/>
         </w:rPr>
-        <w:t>&lt;script src="${js}/jquery.js"&gt;&lt;/script&gt;</w:t>
+        <w:t>&lt;</w:t>
+      </w:r>
+      <w:proofErr w:type="gramStart"/>
+      <w:r>
+        <w:rPr>
+          <w:szCs w:val="20"/>
+        </w:rPr>
+        <w:t>script</w:t>
+      </w:r>
+      <w:proofErr w:type="gramEnd"/>
+      <w:r>
+        <w:rPr>
+          <w:szCs w:val="20"/>
+        </w:rPr>
+        <w:t xml:space="preserve"> </w:t>
+      </w:r>
+      <w:proofErr w:type="spellStart"/>
+      <w:r>
+        <w:rPr>
+          <w:szCs w:val="20"/>
+        </w:rPr>
+        <w:t>src</w:t>
+      </w:r>
+      <w:proofErr w:type="spellEnd"/>
+      <w:r>
+        <w:rPr>
+          <w:szCs w:val="20"/>
+        </w:rPr>
+        <w:t>="${</w:t>
+      </w:r>
+      <w:proofErr w:type="spellStart"/>
+      <w:r>
+        <w:rPr>
+          <w:szCs w:val="20"/>
+        </w:rPr>
+        <w:t>js</w:t>
+      </w:r>
+      <w:proofErr w:type="spellEnd"/>
+      <w:r>
+        <w:rPr>
+          <w:szCs w:val="20"/>
+        </w:rPr>
+        <w:t>}/</w:t>
+      </w:r>
+      <w:proofErr w:type="spellStart"/>
+      <w:r>
+        <w:rPr>
+          <w:szCs w:val="20"/>
+        </w:rPr>
+        <w:t>jquery.js</w:t>
+      </w:r>
+      <w:proofErr w:type="spellEnd"/>
+      <w:r>
+        <w:rPr>
+          <w:szCs w:val="20"/>
+        </w:rPr>
+        <w:t>"&gt;&lt;/script&gt;</w:t>
       </w:r>
     </w:p>
     <w:p>
@@ -1387,7 +2723,63 @@
         <w:rPr>
           <w:szCs w:val="20"/>
         </w:rPr>
-        <w:t>&lt;script src="${js}/bootstrap.min.js"&gt;&lt;/script&gt;</w:t>
+        <w:t>&lt;</w:t>
+      </w:r>
+      <w:proofErr w:type="gramStart"/>
+      <w:r>
+        <w:rPr>
+          <w:szCs w:val="20"/>
+        </w:rPr>
+        <w:t>script</w:t>
+      </w:r>
+      <w:proofErr w:type="gramEnd"/>
+      <w:r>
+        <w:rPr>
+          <w:szCs w:val="20"/>
+        </w:rPr>
+        <w:t xml:space="preserve"> </w:t>
+      </w:r>
+      <w:proofErr w:type="spellStart"/>
+      <w:r>
+        <w:rPr>
+          <w:szCs w:val="20"/>
+        </w:rPr>
+        <w:t>src</w:t>
+      </w:r>
+      <w:proofErr w:type="spellEnd"/>
+      <w:r>
+        <w:rPr>
+          <w:szCs w:val="20"/>
+        </w:rPr>
+        <w:t>="${</w:t>
+      </w:r>
+      <w:proofErr w:type="spellStart"/>
+      <w:r>
+        <w:rPr>
+          <w:szCs w:val="20"/>
+        </w:rPr>
+        <w:t>js</w:t>
+      </w:r>
+      <w:proofErr w:type="spellEnd"/>
+      <w:r>
+        <w:rPr>
+          <w:szCs w:val="20"/>
+        </w:rPr>
+        <w:t>}/</w:t>
+      </w:r>
+      <w:proofErr w:type="spellStart"/>
+      <w:r>
+        <w:rPr>
+          <w:szCs w:val="20"/>
+        </w:rPr>
+        <w:t>bootstrap.min.js</w:t>
+      </w:r>
+      <w:proofErr w:type="spellEnd"/>
+      <w:r>
+        <w:rPr>
+          <w:szCs w:val="20"/>
+        </w:rPr>
+        <w:t>"&gt;&lt;/script&gt;</w:t>
       </w:r>
     </w:p>
     <w:p>
@@ -1405,7 +2797,63 @@
         <w:rPr>
           <w:szCs w:val="20"/>
         </w:rPr>
-        <w:t>&lt;script src="${js}/jquery.dataTables.min.js"&gt;&lt;/script&gt;</w:t>
+        <w:t>&lt;</w:t>
+      </w:r>
+      <w:proofErr w:type="gramStart"/>
+      <w:r>
+        <w:rPr>
+          <w:szCs w:val="20"/>
+        </w:rPr>
+        <w:t>script</w:t>
+      </w:r>
+      <w:proofErr w:type="gramEnd"/>
+      <w:r>
+        <w:rPr>
+          <w:szCs w:val="20"/>
+        </w:rPr>
+        <w:t xml:space="preserve"> </w:t>
+      </w:r>
+      <w:proofErr w:type="spellStart"/>
+      <w:r>
+        <w:rPr>
+          <w:szCs w:val="20"/>
+        </w:rPr>
+        <w:t>src</w:t>
+      </w:r>
+      <w:proofErr w:type="spellEnd"/>
+      <w:r>
+        <w:rPr>
+          <w:szCs w:val="20"/>
+        </w:rPr>
+        <w:t>="${</w:t>
+      </w:r>
+      <w:proofErr w:type="spellStart"/>
+      <w:r>
+        <w:rPr>
+          <w:szCs w:val="20"/>
+        </w:rPr>
+        <w:t>js</w:t>
+      </w:r>
+      <w:proofErr w:type="spellEnd"/>
+      <w:r>
+        <w:rPr>
+          <w:szCs w:val="20"/>
+        </w:rPr>
+        <w:t>}/</w:t>
+      </w:r>
+      <w:proofErr w:type="spellStart"/>
+      <w:r>
+        <w:rPr>
+          <w:szCs w:val="20"/>
+        </w:rPr>
+        <w:t>jquery.dataTables.min.js</w:t>
+      </w:r>
+      <w:proofErr w:type="spellEnd"/>
+      <w:r>
+        <w:rPr>
+          <w:szCs w:val="20"/>
+        </w:rPr>
+        <w:t>"&gt;&lt;/script&gt;</w:t>
       </w:r>
     </w:p>
     <w:p>
@@ -1423,7 +2871,63 @@
         <w:rPr>
           <w:szCs w:val="20"/>
         </w:rPr>
-        <w:t>&lt;script src="${js}/dataTables.bootstrap.min.js"&gt;&lt;/script&gt;</w:t>
+        <w:t>&lt;</w:t>
+      </w:r>
+      <w:proofErr w:type="gramStart"/>
+      <w:r>
+        <w:rPr>
+          <w:szCs w:val="20"/>
+        </w:rPr>
+        <w:t>script</w:t>
+      </w:r>
+      <w:proofErr w:type="gramEnd"/>
+      <w:r>
+        <w:rPr>
+          <w:szCs w:val="20"/>
+        </w:rPr>
+        <w:t xml:space="preserve"> </w:t>
+      </w:r>
+      <w:proofErr w:type="spellStart"/>
+      <w:r>
+        <w:rPr>
+          <w:szCs w:val="20"/>
+        </w:rPr>
+        <w:t>src</w:t>
+      </w:r>
+      <w:proofErr w:type="spellEnd"/>
+      <w:r>
+        <w:rPr>
+          <w:szCs w:val="20"/>
+        </w:rPr>
+        <w:t>="${</w:t>
+      </w:r>
+      <w:proofErr w:type="spellStart"/>
+      <w:r>
+        <w:rPr>
+          <w:szCs w:val="20"/>
+        </w:rPr>
+        <w:t>js</w:t>
+      </w:r>
+      <w:proofErr w:type="spellEnd"/>
+      <w:r>
+        <w:rPr>
+          <w:szCs w:val="20"/>
+        </w:rPr>
+        <w:t>}/</w:t>
+      </w:r>
+      <w:proofErr w:type="spellStart"/>
+      <w:r>
+        <w:rPr>
+          <w:szCs w:val="20"/>
+        </w:rPr>
+        <w:t>dataTables.bootstrap.min.js</w:t>
+      </w:r>
+      <w:proofErr w:type="spellEnd"/>
+      <w:r>
+        <w:rPr>
+          <w:szCs w:val="20"/>
+        </w:rPr>
+        <w:t>"&gt;&lt;/script&gt;</w:t>
       </w:r>
     </w:p>
     <w:p>
@@ -1441,7 +2945,63 @@
         <w:rPr>
           <w:szCs w:val="20"/>
         </w:rPr>
-        <w:t>&lt;script src="${js}/datatablescript.js"&gt;&lt;/script&gt;</w:t>
+        <w:t>&lt;</w:t>
+      </w:r>
+      <w:proofErr w:type="gramStart"/>
+      <w:r>
+        <w:rPr>
+          <w:szCs w:val="20"/>
+        </w:rPr>
+        <w:t>script</w:t>
+      </w:r>
+      <w:proofErr w:type="gramEnd"/>
+      <w:r>
+        <w:rPr>
+          <w:szCs w:val="20"/>
+        </w:rPr>
+        <w:t xml:space="preserve"> </w:t>
+      </w:r>
+      <w:proofErr w:type="spellStart"/>
+      <w:r>
+        <w:rPr>
+          <w:szCs w:val="20"/>
+        </w:rPr>
+        <w:t>src</w:t>
+      </w:r>
+      <w:proofErr w:type="spellEnd"/>
+      <w:r>
+        <w:rPr>
+          <w:szCs w:val="20"/>
+        </w:rPr>
+        <w:t>="${</w:t>
+      </w:r>
+      <w:proofErr w:type="spellStart"/>
+      <w:r>
+        <w:rPr>
+          <w:szCs w:val="20"/>
+        </w:rPr>
+        <w:t>js</w:t>
+      </w:r>
+      <w:proofErr w:type="spellEnd"/>
+      <w:r>
+        <w:rPr>
+          <w:szCs w:val="20"/>
+        </w:rPr>
+        <w:t>}/</w:t>
+      </w:r>
+      <w:proofErr w:type="spellStart"/>
+      <w:r>
+        <w:rPr>
+          <w:szCs w:val="20"/>
+        </w:rPr>
+        <w:t>datatablescript.js</w:t>
+      </w:r>
+      <w:proofErr w:type="spellEnd"/>
+      <w:r>
+        <w:rPr>
+          <w:szCs w:val="20"/>
+        </w:rPr>
+        <w:t>"&gt;&lt;/script&gt;</w:t>
       </w:r>
     </w:p>
     <w:p>
@@ -1456,7 +3016,63 @@
         <w:rPr>
           <w:szCs w:val="20"/>
         </w:rPr>
-        <w:t>&lt;script src="${js}/myapp.js"&gt;&lt;/script&gt;</w:t>
+        <w:t>&lt;</w:t>
+      </w:r>
+      <w:proofErr w:type="gramStart"/>
+      <w:r>
+        <w:rPr>
+          <w:szCs w:val="20"/>
+        </w:rPr>
+        <w:t>script</w:t>
+      </w:r>
+      <w:proofErr w:type="gramEnd"/>
+      <w:r>
+        <w:rPr>
+          <w:szCs w:val="20"/>
+        </w:rPr>
+        <w:t xml:space="preserve"> </w:t>
+      </w:r>
+      <w:proofErr w:type="spellStart"/>
+      <w:r>
+        <w:rPr>
+          <w:szCs w:val="20"/>
+        </w:rPr>
+        <w:t>src</w:t>
+      </w:r>
+      <w:proofErr w:type="spellEnd"/>
+      <w:r>
+        <w:rPr>
+          <w:szCs w:val="20"/>
+        </w:rPr>
+        <w:t>="${</w:t>
+      </w:r>
+      <w:proofErr w:type="spellStart"/>
+      <w:r>
+        <w:rPr>
+          <w:szCs w:val="20"/>
+        </w:rPr>
+        <w:t>js</w:t>
+      </w:r>
+      <w:proofErr w:type="spellEnd"/>
+      <w:r>
+        <w:rPr>
+          <w:szCs w:val="20"/>
+        </w:rPr>
+        <w:t>}/</w:t>
+      </w:r>
+      <w:proofErr w:type="spellStart"/>
+      <w:r>
+        <w:rPr>
+          <w:szCs w:val="20"/>
+        </w:rPr>
+        <w:t>myapp.js</w:t>
+      </w:r>
+      <w:proofErr w:type="spellEnd"/>
+      <w:r>
+        <w:rPr>
+          <w:szCs w:val="20"/>
+        </w:rPr>
+        <w:t>"&gt;&lt;/script&gt;</w:t>
       </w:r>
     </w:p>
     <w:p>
@@ -1466,6 +3082,7 @@
           <w:szCs w:val="20"/>
         </w:rPr>
       </w:pPr>
+      <w:proofErr w:type="gramStart"/>
       <w:r>
         <w:rPr>
           <w:szCs w:val="20"/>
@@ -1476,97 +3093,167 @@
         <w:rPr>
           <w:szCs w:val="20"/>
         </w:rPr>
-        <w:t>In the content part of the page , include :</w:t>
-      </w:r>
-    </w:p>
-    <w:p>
-      <w:pPr>
-        <w:autoSpaceDE w:val="0"/>
-        <w:autoSpaceDN w:val="0"/>
-        <w:adjustRightInd w:val="0"/>
-        <w:spacing w:after="0" w:line="240" w:lineRule="auto"/>
-        <w:rPr>
-          <w:szCs w:val="20"/>
-        </w:rPr>
-      </w:pPr>
-      <w:r>
-        <w:rPr>
-          <w:szCs w:val="20"/>
-        </w:rPr>
-        <w:tab/>
-      </w:r>
-      <w:r>
-        <w:rPr>
-          <w:szCs w:val="20"/>
-        </w:rPr>
-        <w:tab/>
-        <w:t>&lt;!-- View All Products Page --&gt;</w:t>
-      </w:r>
-    </w:p>
-    <w:p>
-      <w:pPr>
-        <w:autoSpaceDE w:val="0"/>
-        <w:autoSpaceDN w:val="0"/>
-        <w:adjustRightInd w:val="0"/>
-        <w:spacing w:after="0" w:line="240" w:lineRule="auto"/>
-        <w:rPr>
-          <w:szCs w:val="20"/>
-        </w:rPr>
-      </w:pPr>
-      <w:r>
-        <w:rPr>
-          <w:szCs w:val="20"/>
-        </w:rPr>
-        <w:tab/>
-      </w:r>
-      <w:r>
-        <w:rPr>
-          <w:szCs w:val="20"/>
-        </w:rPr>
-        <w:tab/>
-      </w:r>
-      <w:r>
-        <w:rPr>
-          <w:szCs w:val="20"/>
-        </w:rPr>
-        <w:tab/>
-        <w:t>&lt;c:if test="${userClickProducts == true }"&gt;</w:t>
-      </w:r>
-    </w:p>
-    <w:p>
-      <w:pPr>
-        <w:autoSpaceDE w:val="0"/>
-        <w:autoSpaceDN w:val="0"/>
-        <w:adjustRightInd w:val="0"/>
-        <w:spacing w:after="0" w:line="240" w:lineRule="auto"/>
-        <w:rPr>
-          <w:szCs w:val="20"/>
-        </w:rPr>
-      </w:pPr>
-      <w:r>
-        <w:rPr>
-          <w:szCs w:val="20"/>
-        </w:rPr>
-        <w:tab/>
-      </w:r>
-      <w:r>
-        <w:rPr>
-          <w:szCs w:val="20"/>
-        </w:rPr>
-        <w:tab/>
-      </w:r>
-      <w:r>
-        <w:rPr>
-          <w:szCs w:val="20"/>
-        </w:rPr>
-        <w:tab/>
-      </w:r>
-      <w:r>
-        <w:rPr>
-          <w:szCs w:val="20"/>
-        </w:rPr>
-        <w:tab/>
-        <w:t>&lt;%@include file="./products.jsp"%&gt;</w:t>
+        <w:t>In</w:t>
+      </w:r>
+      <w:proofErr w:type="gramEnd"/>
+      <w:r>
+        <w:rPr>
+          <w:szCs w:val="20"/>
+        </w:rPr>
+        <w:t xml:space="preserve"> the content part of the page , include :</w:t>
+      </w:r>
+    </w:p>
+    <w:p>
+      <w:pPr>
+        <w:autoSpaceDE w:val="0"/>
+        <w:autoSpaceDN w:val="0"/>
+        <w:adjustRightInd w:val="0"/>
+        <w:spacing w:after="0" w:line="240" w:lineRule="auto"/>
+        <w:rPr>
+          <w:szCs w:val="20"/>
+        </w:rPr>
+      </w:pPr>
+      <w:r>
+        <w:rPr>
+          <w:szCs w:val="20"/>
+        </w:rPr>
+        <w:tab/>
+      </w:r>
+      <w:r>
+        <w:rPr>
+          <w:szCs w:val="20"/>
+        </w:rPr>
+        <w:tab/>
+      </w:r>
+      <w:proofErr w:type="gramStart"/>
+      <w:r>
+        <w:rPr>
+          <w:szCs w:val="20"/>
+        </w:rPr>
+        <w:t>&lt;!--</w:t>
+      </w:r>
+      <w:proofErr w:type="gramEnd"/>
+      <w:r>
+        <w:rPr>
+          <w:szCs w:val="20"/>
+        </w:rPr>
+        <w:t xml:space="preserve"> View All Products Page --&gt;</w:t>
+      </w:r>
+    </w:p>
+    <w:p>
+      <w:pPr>
+        <w:autoSpaceDE w:val="0"/>
+        <w:autoSpaceDN w:val="0"/>
+        <w:adjustRightInd w:val="0"/>
+        <w:spacing w:after="0" w:line="240" w:lineRule="auto"/>
+        <w:rPr>
+          <w:szCs w:val="20"/>
+        </w:rPr>
+      </w:pPr>
+      <w:r>
+        <w:rPr>
+          <w:szCs w:val="20"/>
+        </w:rPr>
+        <w:tab/>
+      </w:r>
+      <w:r>
+        <w:rPr>
+          <w:szCs w:val="20"/>
+        </w:rPr>
+        <w:tab/>
+      </w:r>
+      <w:r>
+        <w:rPr>
+          <w:szCs w:val="20"/>
+        </w:rPr>
+        <w:tab/>
+        <w:t>&lt;</w:t>
+      </w:r>
+      <w:proofErr w:type="spellStart"/>
+      <w:r>
+        <w:rPr>
+          <w:szCs w:val="20"/>
+        </w:rPr>
+        <w:t>c</w:t>
+      </w:r>
+      <w:proofErr w:type="gramStart"/>
+      <w:r>
+        <w:rPr>
+          <w:szCs w:val="20"/>
+        </w:rPr>
+        <w:t>:if</w:t>
+      </w:r>
+      <w:proofErr w:type="spellEnd"/>
+      <w:proofErr w:type="gramEnd"/>
+      <w:r>
+        <w:rPr>
+          <w:szCs w:val="20"/>
+        </w:rPr>
+        <w:t xml:space="preserve"> test="${</w:t>
+      </w:r>
+      <w:proofErr w:type="spellStart"/>
+      <w:r>
+        <w:rPr>
+          <w:szCs w:val="20"/>
+        </w:rPr>
+        <w:t>userClickProducts</w:t>
+      </w:r>
+      <w:proofErr w:type="spellEnd"/>
+      <w:r>
+        <w:rPr>
+          <w:szCs w:val="20"/>
+        </w:rPr>
+        <w:t xml:space="preserve"> == true }"&gt;</w:t>
+      </w:r>
+    </w:p>
+    <w:p>
+      <w:pPr>
+        <w:autoSpaceDE w:val="0"/>
+        <w:autoSpaceDN w:val="0"/>
+        <w:adjustRightInd w:val="0"/>
+        <w:spacing w:after="0" w:line="240" w:lineRule="auto"/>
+        <w:rPr>
+          <w:szCs w:val="20"/>
+        </w:rPr>
+      </w:pPr>
+      <w:r>
+        <w:rPr>
+          <w:szCs w:val="20"/>
+        </w:rPr>
+        <w:tab/>
+      </w:r>
+      <w:r>
+        <w:rPr>
+          <w:szCs w:val="20"/>
+        </w:rPr>
+        <w:tab/>
+      </w:r>
+      <w:r>
+        <w:rPr>
+          <w:szCs w:val="20"/>
+        </w:rPr>
+        <w:tab/>
+      </w:r>
+      <w:r>
+        <w:rPr>
+          <w:szCs w:val="20"/>
+        </w:rPr>
+        <w:tab/>
+        <w:t>&lt;%@include file="./</w:t>
+      </w:r>
+      <w:proofErr w:type="spellStart"/>
+      <w:r>
+        <w:rPr>
+          <w:szCs w:val="20"/>
+        </w:rPr>
+        <w:t>products.jsp</w:t>
+      </w:r>
+      <w:proofErr w:type="spellEnd"/>
+      <w:r>
+        <w:rPr>
+          <w:szCs w:val="20"/>
+        </w:rPr>
+        <w:t>"%&gt;</w:t>
       </w:r>
     </w:p>
     <w:p>
@@ -1593,7 +3280,29 @@
           <w:szCs w:val="20"/>
         </w:rPr>
         <w:tab/>
-        <w:t>&lt;/c:if&gt;</w:t>
+        <w:t>&lt;/</w:t>
+      </w:r>
+      <w:proofErr w:type="spellStart"/>
+      <w:r>
+        <w:rPr>
+          <w:szCs w:val="20"/>
+        </w:rPr>
+        <w:t>c</w:t>
+      </w:r>
+      <w:proofErr w:type="gramStart"/>
+      <w:r>
+        <w:rPr>
+          <w:szCs w:val="20"/>
+        </w:rPr>
+        <w:t>:if</w:t>
+      </w:r>
+      <w:proofErr w:type="spellEnd"/>
+      <w:proofErr w:type="gramEnd"/>
+      <w:r>
+        <w:rPr>
+          <w:szCs w:val="20"/>
+        </w:rPr>
+        <w:t>&gt;</w:t>
       </w:r>
     </w:p>
     <w:p>
@@ -1603,6 +3312,7 @@
           <w:szCs w:val="20"/>
         </w:rPr>
       </w:pPr>
+      <w:proofErr w:type="gramStart"/>
       <w:r>
         <w:rPr>
           <w:szCs w:val="20"/>
@@ -1613,7 +3323,28 @@
         <w:rPr>
           <w:szCs w:val="20"/>
         </w:rPr>
-        <w:t>Inside the controller package , add a new class file , FrontEndProductController.</w:t>
+        <w:t>Inside</w:t>
+      </w:r>
+      <w:proofErr w:type="gramEnd"/>
+      <w:r>
+        <w:rPr>
+          <w:szCs w:val="20"/>
+        </w:rPr>
+        <w:t xml:space="preserve"> the controller package , add a new class file , </w:t>
+      </w:r>
+      <w:proofErr w:type="spellStart"/>
+      <w:r>
+        <w:rPr>
+          <w:szCs w:val="20"/>
+        </w:rPr>
+        <w:t>FrontEndProductController</w:t>
+      </w:r>
+      <w:proofErr w:type="spellEnd"/>
+      <w:r>
+        <w:rPr>
+          <w:szCs w:val="20"/>
+        </w:rPr>
+        <w:t>.</w:t>
       </w:r>
     </w:p>
     <w:p>
@@ -1623,11 +3354,19 @@
           <w:szCs w:val="20"/>
         </w:rPr>
       </w:pPr>
-      <w:r>
-        <w:rPr>
-          <w:szCs w:val="20"/>
-        </w:rPr>
-        <w:t>6.In this file , add the following code :</w:t>
+      <w:proofErr w:type="gramStart"/>
+      <w:r>
+        <w:rPr>
+          <w:szCs w:val="20"/>
+        </w:rPr>
+        <w:t>6.In</w:t>
+      </w:r>
+      <w:proofErr w:type="gramEnd"/>
+      <w:r>
+        <w:rPr>
+          <w:szCs w:val="20"/>
+        </w:rPr>
+        <w:t xml:space="preserve"> this file , add the following code :</w:t>
       </w:r>
     </w:p>
     <w:p>
@@ -1659,11 +3398,33 @@
           <w:szCs w:val="20"/>
         </w:rPr>
       </w:pPr>
-      <w:r>
-        <w:rPr>
-          <w:szCs w:val="20"/>
-        </w:rPr>
-        <w:t xml:space="preserve">public class FrontEndProductController </w:t>
+      <w:proofErr w:type="gramStart"/>
+      <w:r>
+        <w:rPr>
+          <w:szCs w:val="20"/>
+        </w:rPr>
+        <w:t>public</w:t>
+      </w:r>
+      <w:proofErr w:type="gramEnd"/>
+      <w:r>
+        <w:rPr>
+          <w:szCs w:val="20"/>
+        </w:rPr>
+        <w:t xml:space="preserve"> class </w:t>
+      </w:r>
+      <w:proofErr w:type="spellStart"/>
+      <w:r>
+        <w:rPr>
+          <w:szCs w:val="20"/>
+        </w:rPr>
+        <w:t>FrontEndProductController</w:t>
+      </w:r>
+      <w:proofErr w:type="spellEnd"/>
+      <w:r>
+        <w:rPr>
+          <w:szCs w:val="20"/>
+        </w:rPr>
+        <w:t xml:space="preserve"> </w:t>
       </w:r>
     </w:p>
     <w:p>
@@ -1699,78 +3460,181 @@
           <w:szCs w:val="20"/>
         </w:rPr>
         <w:tab/>
-        <w:t>@Autowired</w:t>
-      </w:r>
-    </w:p>
-    <w:p>
-      <w:pPr>
-        <w:autoSpaceDE w:val="0"/>
-        <w:autoSpaceDN w:val="0"/>
-        <w:adjustRightInd w:val="0"/>
-        <w:spacing w:after="0" w:line="240" w:lineRule="auto"/>
-        <w:rPr>
-          <w:szCs w:val="20"/>
-        </w:rPr>
-      </w:pPr>
-      <w:r>
-        <w:rPr>
-          <w:szCs w:val="20"/>
-        </w:rPr>
-        <w:tab/>
-        <w:t>private IProductDAO productDAO;</w:t>
-      </w:r>
-    </w:p>
-    <w:p>
-      <w:pPr>
-        <w:autoSpaceDE w:val="0"/>
-        <w:autoSpaceDN w:val="0"/>
-        <w:adjustRightInd w:val="0"/>
-        <w:spacing w:after="0" w:line="240" w:lineRule="auto"/>
-        <w:rPr>
-          <w:szCs w:val="20"/>
-        </w:rPr>
-      </w:pPr>
-      <w:r>
-        <w:rPr>
-          <w:szCs w:val="20"/>
-        </w:rPr>
-        <w:tab/>
-      </w:r>
-    </w:p>
-    <w:p>
-      <w:pPr>
-        <w:autoSpaceDE w:val="0"/>
-        <w:autoSpaceDN w:val="0"/>
-        <w:adjustRightInd w:val="0"/>
-        <w:spacing w:after="0" w:line="240" w:lineRule="auto"/>
-        <w:rPr>
-          <w:szCs w:val="20"/>
-        </w:rPr>
-      </w:pPr>
-      <w:r>
-        <w:rPr>
-          <w:szCs w:val="20"/>
-        </w:rPr>
-        <w:tab/>
-        <w:t>@RequestMapping(value = { "/products" })</w:t>
-      </w:r>
-    </w:p>
-    <w:p>
-      <w:pPr>
-        <w:autoSpaceDE w:val="0"/>
-        <w:autoSpaceDN w:val="0"/>
-        <w:adjustRightInd w:val="0"/>
-        <w:spacing w:after="0" w:line="240" w:lineRule="auto"/>
-        <w:rPr>
-          <w:szCs w:val="20"/>
-        </w:rPr>
-      </w:pPr>
-      <w:r>
-        <w:rPr>
-          <w:szCs w:val="20"/>
-        </w:rPr>
-        <w:tab/>
-        <w:t>public ModelAndView about() {</w:t>
+        <w:t>@</w:t>
+      </w:r>
+      <w:proofErr w:type="spellStart"/>
+      <w:r>
+        <w:rPr>
+          <w:szCs w:val="20"/>
+        </w:rPr>
+        <w:t>Autowired</w:t>
+      </w:r>
+      <w:proofErr w:type="spellEnd"/>
+    </w:p>
+    <w:p>
+      <w:pPr>
+        <w:autoSpaceDE w:val="0"/>
+        <w:autoSpaceDN w:val="0"/>
+        <w:adjustRightInd w:val="0"/>
+        <w:spacing w:after="0" w:line="240" w:lineRule="auto"/>
+        <w:rPr>
+          <w:szCs w:val="20"/>
+        </w:rPr>
+      </w:pPr>
+      <w:r>
+        <w:rPr>
+          <w:szCs w:val="20"/>
+        </w:rPr>
+        <w:tab/>
+      </w:r>
+      <w:proofErr w:type="gramStart"/>
+      <w:r>
+        <w:rPr>
+          <w:szCs w:val="20"/>
+        </w:rPr>
+        <w:t>private</w:t>
+      </w:r>
+      <w:proofErr w:type="gramEnd"/>
+      <w:r>
+        <w:rPr>
+          <w:szCs w:val="20"/>
+        </w:rPr>
+        <w:t xml:space="preserve"> </w:t>
+      </w:r>
+      <w:proofErr w:type="spellStart"/>
+      <w:r>
+        <w:rPr>
+          <w:szCs w:val="20"/>
+        </w:rPr>
+        <w:t>IProductDAO</w:t>
+      </w:r>
+      <w:proofErr w:type="spellEnd"/>
+      <w:r>
+        <w:rPr>
+          <w:szCs w:val="20"/>
+        </w:rPr>
+        <w:t xml:space="preserve"> </w:t>
+      </w:r>
+      <w:proofErr w:type="spellStart"/>
+      <w:r>
+        <w:rPr>
+          <w:szCs w:val="20"/>
+        </w:rPr>
+        <w:t>productDAO</w:t>
+      </w:r>
+      <w:proofErr w:type="spellEnd"/>
+      <w:r>
+        <w:rPr>
+          <w:szCs w:val="20"/>
+        </w:rPr>
+        <w:t>;</w:t>
+      </w:r>
+    </w:p>
+    <w:p>
+      <w:pPr>
+        <w:autoSpaceDE w:val="0"/>
+        <w:autoSpaceDN w:val="0"/>
+        <w:adjustRightInd w:val="0"/>
+        <w:spacing w:after="0" w:line="240" w:lineRule="auto"/>
+        <w:rPr>
+          <w:szCs w:val="20"/>
+        </w:rPr>
+      </w:pPr>
+      <w:r>
+        <w:rPr>
+          <w:szCs w:val="20"/>
+        </w:rPr>
+        <w:tab/>
+      </w:r>
+    </w:p>
+    <w:p>
+      <w:pPr>
+        <w:autoSpaceDE w:val="0"/>
+        <w:autoSpaceDN w:val="0"/>
+        <w:adjustRightInd w:val="0"/>
+        <w:spacing w:after="0" w:line="240" w:lineRule="auto"/>
+        <w:rPr>
+          <w:szCs w:val="20"/>
+        </w:rPr>
+      </w:pPr>
+      <w:r>
+        <w:rPr>
+          <w:szCs w:val="20"/>
+        </w:rPr>
+        <w:tab/>
+      </w:r>
+      <w:proofErr w:type="gramStart"/>
+      <w:r>
+        <w:rPr>
+          <w:szCs w:val="20"/>
+        </w:rPr>
+        <w:t>@</w:t>
+      </w:r>
+      <w:proofErr w:type="spellStart"/>
+      <w:r>
+        <w:rPr>
+          <w:szCs w:val="20"/>
+        </w:rPr>
+        <w:t>RequestMapping</w:t>
+      </w:r>
+      <w:proofErr w:type="spellEnd"/>
+      <w:r>
+        <w:rPr>
+          <w:szCs w:val="20"/>
+        </w:rPr>
+        <w:t>(</w:t>
+      </w:r>
+      <w:proofErr w:type="gramEnd"/>
+      <w:r>
+        <w:rPr>
+          <w:szCs w:val="20"/>
+        </w:rPr>
+        <w:t>value = { "/products" })</w:t>
+      </w:r>
+    </w:p>
+    <w:p>
+      <w:pPr>
+        <w:autoSpaceDE w:val="0"/>
+        <w:autoSpaceDN w:val="0"/>
+        <w:adjustRightInd w:val="0"/>
+        <w:spacing w:after="0" w:line="240" w:lineRule="auto"/>
+        <w:rPr>
+          <w:szCs w:val="20"/>
+        </w:rPr>
+      </w:pPr>
+      <w:r>
+        <w:rPr>
+          <w:szCs w:val="20"/>
+        </w:rPr>
+        <w:tab/>
+      </w:r>
+      <w:proofErr w:type="gramStart"/>
+      <w:r>
+        <w:rPr>
+          <w:szCs w:val="20"/>
+        </w:rPr>
+        <w:t>public</w:t>
+      </w:r>
+      <w:proofErr w:type="gramEnd"/>
+      <w:r>
+        <w:rPr>
+          <w:szCs w:val="20"/>
+        </w:rPr>
+        <w:t xml:space="preserve"> </w:t>
+      </w:r>
+      <w:proofErr w:type="spellStart"/>
+      <w:r>
+        <w:rPr>
+          <w:szCs w:val="20"/>
+        </w:rPr>
+        <w:t>ModelAndView</w:t>
+      </w:r>
+      <w:proofErr w:type="spellEnd"/>
+      <w:r>
+        <w:rPr>
+          <w:szCs w:val="20"/>
+        </w:rPr>
+        <w:t xml:space="preserve"> about() {</w:t>
       </w:r>
     </w:p>
     <w:p>
@@ -1795,79 +3659,197 @@
           <w:szCs w:val="20"/>
         </w:rPr>
         <w:tab/>
-        <w:t>ModelAndView model = new ModelAndView("page");</w:t>
-      </w:r>
-    </w:p>
-    <w:p>
-      <w:pPr>
-        <w:autoSpaceDE w:val="0"/>
-        <w:autoSpaceDN w:val="0"/>
-        <w:adjustRightInd w:val="0"/>
-        <w:spacing w:after="0" w:line="240" w:lineRule="auto"/>
-        <w:rPr>
-          <w:szCs w:val="20"/>
-        </w:rPr>
-      </w:pPr>
-      <w:r>
-        <w:rPr>
-          <w:szCs w:val="20"/>
-        </w:rPr>
-        <w:tab/>
-      </w:r>
-      <w:r>
-        <w:rPr>
-          <w:szCs w:val="20"/>
-        </w:rPr>
-        <w:tab/>
-        <w:t>model.addObject("title","Products");</w:t>
-      </w:r>
-    </w:p>
-    <w:p>
-      <w:pPr>
-        <w:autoSpaceDE w:val="0"/>
-        <w:autoSpaceDN w:val="0"/>
-        <w:adjustRightInd w:val="0"/>
-        <w:spacing w:after="0" w:line="240" w:lineRule="auto"/>
-        <w:rPr>
-          <w:szCs w:val="20"/>
-        </w:rPr>
-      </w:pPr>
-      <w:r>
-        <w:rPr>
-          <w:szCs w:val="20"/>
-        </w:rPr>
-        <w:tab/>
-      </w:r>
-      <w:r>
-        <w:rPr>
-          <w:szCs w:val="20"/>
-        </w:rPr>
-        <w:tab/>
-        <w:t>model.addObject("userClickProducts",true);</w:t>
-      </w:r>
-    </w:p>
-    <w:p>
-      <w:pPr>
-        <w:autoSpaceDE w:val="0"/>
-        <w:autoSpaceDN w:val="0"/>
-        <w:adjustRightInd w:val="0"/>
-        <w:spacing w:after="0" w:line="240" w:lineRule="auto"/>
-        <w:rPr>
-          <w:szCs w:val="20"/>
-        </w:rPr>
-      </w:pPr>
-      <w:r>
-        <w:rPr>
-          <w:szCs w:val="20"/>
-        </w:rPr>
-        <w:tab/>
-      </w:r>
-      <w:r>
-        <w:rPr>
-          <w:szCs w:val="20"/>
-        </w:rPr>
-        <w:tab/>
-        <w:t>return model;</w:t>
+      </w:r>
+      <w:proofErr w:type="spellStart"/>
+      <w:r>
+        <w:rPr>
+          <w:szCs w:val="20"/>
+        </w:rPr>
+        <w:t>ModelAndView</w:t>
+      </w:r>
+      <w:proofErr w:type="spellEnd"/>
+      <w:r>
+        <w:rPr>
+          <w:szCs w:val="20"/>
+        </w:rPr>
+        <w:t xml:space="preserve"> model = new </w:t>
+      </w:r>
+      <w:proofErr w:type="spellStart"/>
+      <w:proofErr w:type="gramStart"/>
+      <w:r>
+        <w:rPr>
+          <w:szCs w:val="20"/>
+        </w:rPr>
+        <w:t>ModelAndView</w:t>
+      </w:r>
+      <w:proofErr w:type="spellEnd"/>
+      <w:r>
+        <w:rPr>
+          <w:szCs w:val="20"/>
+        </w:rPr>
+        <w:t>(</w:t>
+      </w:r>
+      <w:proofErr w:type="gramEnd"/>
+      <w:r>
+        <w:rPr>
+          <w:szCs w:val="20"/>
+        </w:rPr>
+        <w:t>"page");</w:t>
+      </w:r>
+    </w:p>
+    <w:p>
+      <w:pPr>
+        <w:autoSpaceDE w:val="0"/>
+        <w:autoSpaceDN w:val="0"/>
+        <w:adjustRightInd w:val="0"/>
+        <w:spacing w:after="0" w:line="240" w:lineRule="auto"/>
+        <w:rPr>
+          <w:szCs w:val="20"/>
+        </w:rPr>
+      </w:pPr>
+      <w:r>
+        <w:rPr>
+          <w:szCs w:val="20"/>
+        </w:rPr>
+        <w:tab/>
+      </w:r>
+      <w:r>
+        <w:rPr>
+          <w:szCs w:val="20"/>
+        </w:rPr>
+        <w:tab/>
+      </w:r>
+      <w:proofErr w:type="spellStart"/>
+      <w:proofErr w:type="gramStart"/>
+      <w:r>
+        <w:rPr>
+          <w:szCs w:val="20"/>
+        </w:rPr>
+        <w:t>model.addObject</w:t>
+      </w:r>
+      <w:proofErr w:type="spellEnd"/>
+      <w:r>
+        <w:rPr>
+          <w:szCs w:val="20"/>
+        </w:rPr>
+        <w:t>(</w:t>
+      </w:r>
+      <w:proofErr w:type="gramEnd"/>
+      <w:r>
+        <w:rPr>
+          <w:szCs w:val="20"/>
+        </w:rPr>
+        <w:t>"</w:t>
+      </w:r>
+      <w:proofErr w:type="spellStart"/>
+      <w:r>
+        <w:rPr>
+          <w:szCs w:val="20"/>
+        </w:rPr>
+        <w:t>title","Products</w:t>
+      </w:r>
+      <w:proofErr w:type="spellEnd"/>
+      <w:r>
+        <w:rPr>
+          <w:szCs w:val="20"/>
+        </w:rPr>
+        <w:t>");</w:t>
+      </w:r>
+    </w:p>
+    <w:p>
+      <w:pPr>
+        <w:autoSpaceDE w:val="0"/>
+        <w:autoSpaceDN w:val="0"/>
+        <w:adjustRightInd w:val="0"/>
+        <w:spacing w:after="0" w:line="240" w:lineRule="auto"/>
+        <w:rPr>
+          <w:szCs w:val="20"/>
+        </w:rPr>
+      </w:pPr>
+      <w:r>
+        <w:rPr>
+          <w:szCs w:val="20"/>
+        </w:rPr>
+        <w:tab/>
+      </w:r>
+      <w:r>
+        <w:rPr>
+          <w:szCs w:val="20"/>
+        </w:rPr>
+        <w:tab/>
+      </w:r>
+      <w:proofErr w:type="spellStart"/>
+      <w:proofErr w:type="gramStart"/>
+      <w:r>
+        <w:rPr>
+          <w:szCs w:val="20"/>
+        </w:rPr>
+        <w:t>model.addObject</w:t>
+      </w:r>
+      <w:proofErr w:type="spellEnd"/>
+      <w:r>
+        <w:rPr>
+          <w:szCs w:val="20"/>
+        </w:rPr>
+        <w:t>(</w:t>
+      </w:r>
+      <w:proofErr w:type="gramEnd"/>
+      <w:r>
+        <w:rPr>
+          <w:szCs w:val="20"/>
+        </w:rPr>
+        <w:t>"</w:t>
+      </w:r>
+      <w:proofErr w:type="spellStart"/>
+      <w:r>
+        <w:rPr>
+          <w:szCs w:val="20"/>
+        </w:rPr>
+        <w:t>userClickProducts",true</w:t>
+      </w:r>
+      <w:proofErr w:type="spellEnd"/>
+      <w:r>
+        <w:rPr>
+          <w:szCs w:val="20"/>
+        </w:rPr>
+        <w:t>);</w:t>
+      </w:r>
+    </w:p>
+    <w:p>
+      <w:pPr>
+        <w:autoSpaceDE w:val="0"/>
+        <w:autoSpaceDN w:val="0"/>
+        <w:adjustRightInd w:val="0"/>
+        <w:spacing w:after="0" w:line="240" w:lineRule="auto"/>
+        <w:rPr>
+          <w:szCs w:val="20"/>
+        </w:rPr>
+      </w:pPr>
+      <w:r>
+        <w:rPr>
+          <w:szCs w:val="20"/>
+        </w:rPr>
+        <w:tab/>
+      </w:r>
+      <w:r>
+        <w:rPr>
+          <w:szCs w:val="20"/>
+        </w:rPr>
+        <w:tab/>
+      </w:r>
+      <w:proofErr w:type="gramStart"/>
+      <w:r>
+        <w:rPr>
+          <w:szCs w:val="20"/>
+        </w:rPr>
+        <w:t>return</w:t>
+      </w:r>
+      <w:proofErr w:type="gramEnd"/>
+      <w:r>
+        <w:rPr>
+          <w:szCs w:val="20"/>
+        </w:rPr>
+        <w:t xml:space="preserve"> model;</w:t>
       </w:r>
     </w:p>
     <w:p>
@@ -1899,53 +3881,129 @@
           <w:szCs w:val="20"/>
         </w:rPr>
       </w:pPr>
-      <w:r>
-        <w:rPr>
-          <w:szCs w:val="20"/>
-        </w:rPr>
-        <w:t>@RequestMapping(value = { "/product" })</w:t>
-      </w:r>
-    </w:p>
-    <w:p>
-      <w:pPr>
-        <w:autoSpaceDE w:val="0"/>
-        <w:autoSpaceDN w:val="0"/>
-        <w:adjustRightInd w:val="0"/>
-        <w:spacing w:after="0" w:line="240" w:lineRule="auto"/>
-        <w:rPr>
-          <w:szCs w:val="20"/>
-        </w:rPr>
-      </w:pPr>
-      <w:r>
-        <w:rPr>
-          <w:szCs w:val="20"/>
-        </w:rPr>
-        <w:tab/>
-        <w:t>public @ResponseBody List&lt;Product&gt; product() {</w:t>
-      </w:r>
-    </w:p>
-    <w:p>
-      <w:pPr>
-        <w:autoSpaceDE w:val="0"/>
-        <w:autoSpaceDN w:val="0"/>
-        <w:adjustRightInd w:val="0"/>
-        <w:spacing w:after="0" w:line="240" w:lineRule="auto"/>
-        <w:rPr>
-          <w:szCs w:val="20"/>
-        </w:rPr>
-      </w:pPr>
-      <w:r>
-        <w:rPr>
-          <w:szCs w:val="20"/>
-        </w:rPr>
-        <w:tab/>
-      </w:r>
-      <w:r>
-        <w:rPr>
-          <w:szCs w:val="20"/>
-        </w:rPr>
-        <w:tab/>
-        <w:t>return productDAO.getProducts();</w:t>
+      <w:proofErr w:type="gramStart"/>
+      <w:r>
+        <w:rPr>
+          <w:szCs w:val="20"/>
+        </w:rPr>
+        <w:t>@</w:t>
+      </w:r>
+      <w:proofErr w:type="spellStart"/>
+      <w:r>
+        <w:rPr>
+          <w:szCs w:val="20"/>
+        </w:rPr>
+        <w:t>RequestMapping</w:t>
+      </w:r>
+      <w:proofErr w:type="spellEnd"/>
+      <w:r>
+        <w:rPr>
+          <w:szCs w:val="20"/>
+        </w:rPr>
+        <w:t>(</w:t>
+      </w:r>
+      <w:proofErr w:type="gramEnd"/>
+      <w:r>
+        <w:rPr>
+          <w:szCs w:val="20"/>
+        </w:rPr>
+        <w:t>value = { "/product" })</w:t>
+      </w:r>
+    </w:p>
+    <w:p>
+      <w:pPr>
+        <w:autoSpaceDE w:val="0"/>
+        <w:autoSpaceDN w:val="0"/>
+        <w:adjustRightInd w:val="0"/>
+        <w:spacing w:after="0" w:line="240" w:lineRule="auto"/>
+        <w:rPr>
+          <w:szCs w:val="20"/>
+        </w:rPr>
+      </w:pPr>
+      <w:r>
+        <w:rPr>
+          <w:szCs w:val="20"/>
+        </w:rPr>
+        <w:tab/>
+      </w:r>
+      <w:proofErr w:type="gramStart"/>
+      <w:r>
+        <w:rPr>
+          <w:szCs w:val="20"/>
+        </w:rPr>
+        <w:t>public</w:t>
+      </w:r>
+      <w:proofErr w:type="gramEnd"/>
+      <w:r>
+        <w:rPr>
+          <w:szCs w:val="20"/>
+        </w:rPr>
+        <w:t xml:space="preserve"> @</w:t>
+      </w:r>
+      <w:proofErr w:type="spellStart"/>
+      <w:r>
+        <w:rPr>
+          <w:szCs w:val="20"/>
+        </w:rPr>
+        <w:t>ResponseBody</w:t>
+      </w:r>
+      <w:proofErr w:type="spellEnd"/>
+      <w:r>
+        <w:rPr>
+          <w:szCs w:val="20"/>
+        </w:rPr>
+        <w:t xml:space="preserve"> List&lt;Product&gt; product() {</w:t>
+      </w:r>
+    </w:p>
+    <w:p>
+      <w:pPr>
+        <w:autoSpaceDE w:val="0"/>
+        <w:autoSpaceDN w:val="0"/>
+        <w:adjustRightInd w:val="0"/>
+        <w:spacing w:after="0" w:line="240" w:lineRule="auto"/>
+        <w:rPr>
+          <w:szCs w:val="20"/>
+        </w:rPr>
+      </w:pPr>
+      <w:r>
+        <w:rPr>
+          <w:szCs w:val="20"/>
+        </w:rPr>
+        <w:tab/>
+      </w:r>
+      <w:r>
+        <w:rPr>
+          <w:szCs w:val="20"/>
+        </w:rPr>
+        <w:tab/>
+      </w:r>
+      <w:proofErr w:type="gramStart"/>
+      <w:r>
+        <w:rPr>
+          <w:szCs w:val="20"/>
+        </w:rPr>
+        <w:t>return</w:t>
+      </w:r>
+      <w:proofErr w:type="gramEnd"/>
+      <w:r>
+        <w:rPr>
+          <w:szCs w:val="20"/>
+        </w:rPr>
+        <w:t xml:space="preserve"> </w:t>
+      </w:r>
+      <w:proofErr w:type="spellStart"/>
+      <w:r>
+        <w:rPr>
+          <w:szCs w:val="20"/>
+        </w:rPr>
+        <w:t>productDAO.getProducts</w:t>
+      </w:r>
+      <w:proofErr w:type="spellEnd"/>
+      <w:r>
+        <w:rPr>
+          <w:szCs w:val="20"/>
+        </w:rPr>
+        <w:t>();</w:t>
       </w:r>
     </w:p>
     <w:p>
@@ -1988,11 +4046,33 @@
           <w:szCs w:val="20"/>
         </w:rPr>
       </w:pPr>
-      <w:r>
-        <w:rPr>
-          <w:szCs w:val="20"/>
-        </w:rPr>
-        <w:t>7.In the myapp.js file , add one more case in switch :</w:t>
+      <w:proofErr w:type="gramStart"/>
+      <w:r>
+        <w:rPr>
+          <w:szCs w:val="20"/>
+        </w:rPr>
+        <w:t>7.In</w:t>
+      </w:r>
+      <w:proofErr w:type="gramEnd"/>
+      <w:r>
+        <w:rPr>
+          <w:szCs w:val="20"/>
+        </w:rPr>
+        <w:t xml:space="preserve"> the </w:t>
+      </w:r>
+      <w:proofErr w:type="spellStart"/>
+      <w:r>
+        <w:rPr>
+          <w:szCs w:val="20"/>
+        </w:rPr>
+        <w:t>myapp.js</w:t>
+      </w:r>
+      <w:proofErr w:type="spellEnd"/>
+      <w:r>
+        <w:rPr>
+          <w:szCs w:val="20"/>
+        </w:rPr>
+        <w:t xml:space="preserve"> file , add one more case in switch :</w:t>
       </w:r>
     </w:p>
     <w:p>
@@ -2006,35 +4086,65 @@
           <w:szCs w:val="20"/>
         </w:rPr>
       </w:pPr>
-      <w:r>
-        <w:rPr>
-          <w:szCs w:val="20"/>
-        </w:rPr>
-        <w:t>case 'Products':</w:t>
-      </w:r>
-    </w:p>
-    <w:p>
-      <w:pPr>
-        <w:autoSpaceDE w:val="0"/>
-        <w:autoSpaceDN w:val="0"/>
-        <w:adjustRightInd w:val="0"/>
-        <w:spacing w:after="0" w:line="240" w:lineRule="auto"/>
-        <w:rPr>
-          <w:szCs w:val="20"/>
-        </w:rPr>
-      </w:pPr>
-      <w:r>
-        <w:rPr>
-          <w:szCs w:val="20"/>
-        </w:rPr>
-        <w:tab/>
-      </w:r>
-      <w:r>
-        <w:rPr>
-          <w:szCs w:val="20"/>
-        </w:rPr>
-        <w:tab/>
-        <w:t>$('#products').addClass('active');</w:t>
+      <w:proofErr w:type="gramStart"/>
+      <w:r>
+        <w:rPr>
+          <w:szCs w:val="20"/>
+        </w:rPr>
+        <w:t>case</w:t>
+      </w:r>
+      <w:proofErr w:type="gramEnd"/>
+      <w:r>
+        <w:rPr>
+          <w:szCs w:val="20"/>
+        </w:rPr>
+        <w:t xml:space="preserve"> 'Products':</w:t>
+      </w:r>
+    </w:p>
+    <w:p>
+      <w:pPr>
+        <w:autoSpaceDE w:val="0"/>
+        <w:autoSpaceDN w:val="0"/>
+        <w:adjustRightInd w:val="0"/>
+        <w:spacing w:after="0" w:line="240" w:lineRule="auto"/>
+        <w:rPr>
+          <w:szCs w:val="20"/>
+        </w:rPr>
+      </w:pPr>
+      <w:r>
+        <w:rPr>
+          <w:szCs w:val="20"/>
+        </w:rPr>
+        <w:tab/>
+      </w:r>
+      <w:r>
+        <w:rPr>
+          <w:szCs w:val="20"/>
+        </w:rPr>
+        <w:tab/>
+        <w:t>$('#products').</w:t>
+      </w:r>
+      <w:proofErr w:type="spellStart"/>
+      <w:proofErr w:type="gramStart"/>
+      <w:r>
+        <w:rPr>
+          <w:szCs w:val="20"/>
+        </w:rPr>
+        <w:t>addClass</w:t>
+      </w:r>
+      <w:proofErr w:type="spellEnd"/>
+      <w:r>
+        <w:rPr>
+          <w:szCs w:val="20"/>
+        </w:rPr>
+        <w:t>(</w:t>
+      </w:r>
+      <w:proofErr w:type="gramEnd"/>
+      <w:r>
+        <w:rPr>
+          <w:szCs w:val="20"/>
+        </w:rPr>
+        <w:t>'active');</w:t>
       </w:r>
     </w:p>
     <w:p>
@@ -2055,7 +4165,20 @@
           <w:szCs w:val="20"/>
         </w:rPr>
         <w:tab/>
-        <w:t>break;</w:t>
+      </w:r>
+      <w:proofErr w:type="gramStart"/>
+      <w:r>
+        <w:rPr>
+          <w:szCs w:val="20"/>
+        </w:rPr>
+        <w:t>break</w:t>
+      </w:r>
+      <w:proofErr w:type="gramEnd"/>
+      <w:r>
+        <w:rPr>
+          <w:szCs w:val="20"/>
+        </w:rPr>
+        <w:t>;</w:t>
       </w:r>
     </w:p>
     <w:p>
@@ -2065,11 +4188,33 @@
           <w:szCs w:val="20"/>
         </w:rPr>
       </w:pPr>
-      <w:r>
-        <w:rPr>
-          <w:szCs w:val="20"/>
-        </w:rPr>
-        <w:t>NOTE : products should be the id for the navbar element for view all products link.</w:t>
+      <w:proofErr w:type="gramStart"/>
+      <w:r>
+        <w:rPr>
+          <w:szCs w:val="20"/>
+        </w:rPr>
+        <w:t>NOTE :</w:t>
+      </w:r>
+      <w:proofErr w:type="gramEnd"/>
+      <w:r>
+        <w:rPr>
+          <w:szCs w:val="20"/>
+        </w:rPr>
+        <w:t xml:space="preserve"> products should be the id for the </w:t>
+      </w:r>
+      <w:proofErr w:type="spellStart"/>
+      <w:r>
+        <w:rPr>
+          <w:szCs w:val="20"/>
+        </w:rPr>
+        <w:t>navbar</w:t>
+      </w:r>
+      <w:proofErr w:type="spellEnd"/>
+      <w:r>
+        <w:rPr>
+          <w:szCs w:val="20"/>
+        </w:rPr>
+        <w:t xml:space="preserve"> element for view all products link.</w:t>
       </w:r>
     </w:p>
     <w:p>
@@ -3083,7 +5228,7 @@
 </file>
 
 <file path=customXml/itemProps1.xml><?xml version="1.0" encoding="utf-8"?>
-<ds:datastoreItem xmlns:ds="http://schemas.openxmlformats.org/officeDocument/2006/customXml" ds:itemID="{B48D266D-C5B0-41B3-9215-146377FAC730}">
+<ds:datastoreItem xmlns:ds="http://schemas.openxmlformats.org/officeDocument/2006/customXml" ds:itemID="{44BBB6D6-2E29-4987-8426-23398C2BAF31}">
   <ds:schemaRefs>
     <ds:schemaRef ds:uri="http://schemas.openxmlformats.org/officeDocument/2006/bibliography"/>
   </ds:schemaRefs>

</xml_diff>